<commit_message>
Fix config Cellular2; add TpmCheck (IDPerf)
</commit_message>
<xml_diff>
--- a/Docs/FTI_ATP/SF-1P_1.docx
+++ b/Docs/FTI_ATP/SF-1P_1.docx
@@ -1199,21 +1199,7 @@
             <w:rStyle w:val="Hyperlink"/>
             <w:noProof/>
           </w:rPr>
-          <w:t>Runni</w:t>
-        </w:r>
-        <w:r>
-          <w:rPr>
-            <w:rStyle w:val="Hyperlink"/>
-            <w:noProof/>
-          </w:rPr>
-          <w:t>n</w:t>
-        </w:r>
-        <w:r>
-          <w:rPr>
-            <w:rStyle w:val="Hyperlink"/>
-            <w:noProof/>
-          </w:rPr>
-          <w:t>g the Test</w:t>
+          <w:t>Running the Test</w:t>
         </w:r>
         <w:r>
           <w:rPr>
@@ -6777,7 +6763,33 @@
           <w:sz w:val="20"/>
           <w:szCs w:val="20"/>
         </w:rPr>
-        <w:t xml:space="preserve"> fdt_name /boot/armada-3720-SF1p.dtb   </w:t>
+        <w:t xml:space="preserve"> </w:t>
+      </w:r>
+      <w:proofErr w:type="spellStart"/>
+      <w:r>
+        <w:rPr>
+          <w:rFonts w:cstheme="minorBidi"/>
+          <w:b/>
+          <w:bCs/>
+          <w:i/>
+          <w:iCs/>
+          <w:sz w:val="20"/>
+          <w:szCs w:val="20"/>
+        </w:rPr>
+        <w:t>fdt_name</w:t>
+      </w:r>
+      <w:proofErr w:type="spellEnd"/>
+      <w:r>
+        <w:rPr>
+          <w:rFonts w:cstheme="minorBidi"/>
+          <w:b/>
+          <w:bCs/>
+          <w:i/>
+          <w:iCs/>
+          <w:sz w:val="20"/>
+          <w:szCs w:val="20"/>
+        </w:rPr>
+        <w:t xml:space="preserve"> /boot/armada-3720-SF1p.dtb   </w:t>
       </w:r>
     </w:p>
     <w:p>
@@ -14975,24 +14987,12 @@
           <w:highlight w:val="green"/>
         </w:rPr>
       </w:pPr>
-      <w:commentRangeStart w:id="35"/>
       <w:r>
         <w:rPr>
           <w:highlight w:val="green"/>
         </w:rPr>
         <w:lastRenderedPageBreak/>
         <w:t>Security test (for HL only)</w:t>
-      </w:r>
-      <w:commentRangeEnd w:id="35"/>
-      <w:r>
-        <w:rPr>
-          <w:rStyle w:val="CommentReference"/>
-          <w:rFonts w:ascii="ZapfHumnst BT" w:hAnsi="ZapfHumnst BT"/>
-          <w:b w:val="0"/>
-          <w:bCs w:val="0"/>
-          <w:rtl/>
-        </w:rPr>
-        <w:commentReference w:id="35"/>
       </w:r>
     </w:p>
     <w:p>
@@ -15135,7 +15135,7 @@
                     <pic:cNvPicPr/>
                   </pic:nvPicPr>
                   <pic:blipFill>
-                    <a:blip r:embed="rId22"/>
+                    <a:blip r:embed="rId18"/>
                     <a:stretch>
                       <a:fillRect/>
                     </a:stretch>
@@ -15442,7 +15442,7 @@
           <w:color w:val="000000"/>
           <w:highlight w:val="green"/>
           <w:bdr w:val="none" w:sz="0" w:space="0" w:color="auto" w:frame="1"/>
-          <w:lang/>
+          <w:lang w:eastAsia="en-IL"/>
         </w:rPr>
       </w:pPr>
       <w:r>
@@ -15653,7 +15653,31 @@
           <w:highlight w:val="green"/>
           <w:bdr w:val="none" w:sz="0" w:space="0" w:color="auto" w:frame="1"/>
         </w:rPr>
-        <w:t>docker load -i gateway-mfr-rs.tar</w:t>
+        <w:t>docker load -</w:t>
+      </w:r>
+      <w:proofErr w:type="spellStart"/>
+      <w:r>
+        <w:rPr>
+          <w:rFonts w:ascii="Calibri" w:hAnsi="Calibri" w:cs="Calibri"/>
+          <w:color w:val="000000"/>
+          <w:sz w:val="22"/>
+          <w:szCs w:val="22"/>
+          <w:highlight w:val="green"/>
+          <w:bdr w:val="none" w:sz="0" w:space="0" w:color="auto" w:frame="1"/>
+        </w:rPr>
+        <w:t>i</w:t>
+      </w:r>
+      <w:proofErr w:type="spellEnd"/>
+      <w:r>
+        <w:rPr>
+          <w:rFonts w:ascii="Calibri" w:hAnsi="Calibri" w:cs="Calibri"/>
+          <w:color w:val="000000"/>
+          <w:sz w:val="22"/>
+          <w:szCs w:val="22"/>
+          <w:highlight w:val="green"/>
+          <w:bdr w:val="none" w:sz="0" w:space="0" w:color="auto" w:frame="1"/>
+        </w:rPr>
+        <w:t xml:space="preserve"> gateway-mfr-rs.tar</w:t>
       </w:r>
     </w:p>
     <w:p>
@@ -16279,7 +16303,7 @@
                     <pic:cNvPicPr/>
                   </pic:nvPicPr>
                   <pic:blipFill>
-                    <a:blip r:embed="rId23"/>
+                    <a:blip r:embed="rId19"/>
                     <a:stretch>
                       <a:fillRect/>
                     </a:stretch>
@@ -16489,7 +16513,7 @@
                     <pic:cNvPicPr/>
                   </pic:nvPicPr>
                   <pic:blipFill>
-                    <a:blip r:embed="rId22"/>
+                    <a:blip r:embed="rId18"/>
                     <a:stretch>
                       <a:fillRect/>
                     </a:stretch>
@@ -16996,10 +17020,10 @@
             <v:path o:extrusionok="f" gradientshapeok="t" o:connecttype="rect"/>
             <o:lock v:ext="edit" aspectratio="t"/>
           </v:shapetype>
-          <v:shape id="_x0000_i1025" type="#_x0000_t75" style="width:81pt;height:52.5pt" o:ole="">
-            <v:imagedata r:id="rId24" o:title=""/>
+          <v:shape id="_x0000_i1025" type="#_x0000_t75" style="width:81.4pt;height:52.6pt" o:ole="">
+            <v:imagedata r:id="rId20" o:title=""/>
           </v:shape>
-          <o:OLEObject Type="Embed" ProgID="Package" ShapeID="_x0000_i1025" DrawAspect="Icon" ObjectID="_1766729709" r:id="rId25"/>
+          <o:OLEObject Type="Embed" ProgID="Package" ShapeID="_x0000_i1025" DrawAspect="Icon" ObjectID="_1766989211" r:id="rId21"/>
         </w:object>
       </w:r>
     </w:p>
@@ -17143,10 +17167,10 @@
       </w:pPr>
       <w:r>
         <w:object w:dxaOrig="1542" w:dyaOrig="999" w14:anchorId="5BC65880">
-          <v:shape id="_x0000_i1026" type="#_x0000_t75" style="width:78pt;height:50.25pt" o:ole="">
-            <v:imagedata r:id="rId26" o:title=""/>
+          <v:shape id="_x0000_i1026" type="#_x0000_t75" style="width:77.65pt;height:50.1pt" o:ole="">
+            <v:imagedata r:id="rId22" o:title=""/>
           </v:shape>
-          <o:OLEObject Type="Embed" ProgID="Package" ShapeID="_x0000_i1026" DrawAspect="Icon" ObjectID="_1766729710" r:id="rId27"/>
+          <o:OLEObject Type="Embed" ProgID="Package" ShapeID="_x0000_i1026" DrawAspect="Icon" ObjectID="_1766989212" r:id="rId23"/>
         </w:object>
       </w:r>
     </w:p>
@@ -17465,17 +17489,17 @@
       <w:pPr>
         <w:pStyle w:val="Heading1"/>
       </w:pPr>
-      <w:bookmarkStart w:id="36" w:name="_SW_Download"/>
-      <w:bookmarkStart w:id="37" w:name="_Toc364928559"/>
-      <w:bookmarkStart w:id="38" w:name="_Toc94452512"/>
+      <w:bookmarkStart w:id="35" w:name="_SW_Download"/>
+      <w:bookmarkStart w:id="36" w:name="_Toc364928559"/>
+      <w:bookmarkStart w:id="37" w:name="_Toc94452512"/>
       <w:bookmarkEnd w:id="29"/>
       <w:bookmarkEnd w:id="30"/>
+      <w:bookmarkEnd w:id="35"/>
+      <w:r>
+        <w:t>Environmental Stress Screening (ESS)</w:t>
+      </w:r>
       <w:bookmarkEnd w:id="36"/>
-      <w:r>
-        <w:t>Environmental Stress Screening (ESS)</w:t>
-      </w:r>
       <w:bookmarkEnd w:id="37"/>
-      <w:bookmarkEnd w:id="38"/>
     </w:p>
     <w:p>
       <w:pPr>
@@ -17506,14 +17530,14 @@
       <w:pPr>
         <w:pStyle w:val="Heading1"/>
       </w:pPr>
-      <w:bookmarkStart w:id="39" w:name="_Toc364928560"/>
-      <w:bookmarkStart w:id="40" w:name="_Toc94452513"/>
-      <w:bookmarkStart w:id="41" w:name="_Toc11147848"/>
+      <w:bookmarkStart w:id="38" w:name="_Toc364928560"/>
+      <w:bookmarkStart w:id="39" w:name="_Toc94452513"/>
+      <w:bookmarkStart w:id="40" w:name="_Toc11147848"/>
       <w:r>
         <w:t>Automated Final Tests</w:t>
       </w:r>
+      <w:bookmarkEnd w:id="38"/>
       <w:bookmarkEnd w:id="39"/>
-      <w:bookmarkEnd w:id="40"/>
       <w:r>
         <w:t xml:space="preserve"> </w:t>
       </w:r>
@@ -17522,7 +17546,7 @@
       <w:pPr>
         <w:ind w:left="360"/>
       </w:pPr>
-      <w:bookmarkStart w:id="42" w:name="_Toc364928564"/>
+      <w:bookmarkStart w:id="41" w:name="_Toc364928564"/>
       <w:r>
         <w:t>The following instructions reflect:</w:t>
       </w:r>
@@ -17665,13 +17689,13 @@
       <w:pPr>
         <w:pStyle w:val="Heading2"/>
       </w:pPr>
-      <w:bookmarkStart w:id="43" w:name="_Toc78962666"/>
-      <w:bookmarkStart w:id="44" w:name="_Toc94452514"/>
+      <w:bookmarkStart w:id="42" w:name="_Toc78962666"/>
+      <w:bookmarkStart w:id="43" w:name="_Toc94452514"/>
       <w:r>
         <w:t>Setup</w:t>
       </w:r>
+      <w:bookmarkEnd w:id="42"/>
       <w:bookmarkEnd w:id="43"/>
-      <w:bookmarkEnd w:id="44"/>
     </w:p>
     <w:p>
       <w:pPr>
@@ -17761,13 +17785,13 @@
       <w:pPr>
         <w:pStyle w:val="Heading2"/>
       </w:pPr>
-      <w:bookmarkStart w:id="45" w:name="_Toc78962667"/>
-      <w:bookmarkStart w:id="46" w:name="_Toc94452515"/>
+      <w:bookmarkStart w:id="44" w:name="_Toc78962667"/>
+      <w:bookmarkStart w:id="45" w:name="_Toc94452515"/>
       <w:r>
         <w:t>Running the Test</w:t>
       </w:r>
+      <w:bookmarkEnd w:id="44"/>
       <w:bookmarkEnd w:id="45"/>
-      <w:bookmarkEnd w:id="46"/>
     </w:p>
     <w:p>
       <w:pPr>
@@ -17808,79 +17832,79 @@
       <w:pPr>
         <w:pStyle w:val="Heading1"/>
       </w:pPr>
-      <w:bookmarkStart w:id="47" w:name="_Toc94452516"/>
+      <w:bookmarkStart w:id="46" w:name="_Toc94452516"/>
       <w:r>
         <w:t>Manual Final Tests</w:t>
       </w:r>
-      <w:bookmarkEnd w:id="42"/>
+      <w:bookmarkEnd w:id="41"/>
+      <w:bookmarkEnd w:id="46"/>
+    </w:p>
+    <w:p>
+      <w:pPr>
+        <w:pStyle w:val="Heading2"/>
+      </w:pPr>
+      <w:bookmarkStart w:id="47" w:name="_Ref197848115"/>
+      <w:bookmarkStart w:id="48" w:name="_Toc364928565"/>
+      <w:bookmarkStart w:id="49" w:name="_Toc94452517"/>
+      <w:r>
+        <w:t>General Function Tests</w:t>
+      </w:r>
       <w:bookmarkEnd w:id="47"/>
-    </w:p>
-    <w:p>
-      <w:pPr>
-        <w:pStyle w:val="Heading2"/>
-      </w:pPr>
-      <w:bookmarkStart w:id="48" w:name="_Ref197848115"/>
-      <w:bookmarkStart w:id="49" w:name="_Toc364928565"/>
-      <w:bookmarkStart w:id="50" w:name="_Toc94452517"/>
-      <w:r>
-        <w:t>General Function Tests</w:t>
-      </w:r>
       <w:bookmarkEnd w:id="48"/>
       <w:bookmarkEnd w:id="49"/>
+    </w:p>
+    <w:p>
+      <w:pPr>
+        <w:pStyle w:val="Para"/>
+        <w:ind w:left="846" w:firstLine="0"/>
+      </w:pPr>
+      <w:r>
+        <w:t xml:space="preserve">Note for all PCB 0.4 need to power on/off for 5 time and check unit is </w:t>
+      </w:r>
+      <w:proofErr w:type="gramStart"/>
+      <w:r>
+        <w:t>response</w:t>
+      </w:r>
+      <w:proofErr w:type="gramEnd"/>
+      <w:r>
+        <w:t xml:space="preserve"> </w:t>
+      </w:r>
+    </w:p>
+    <w:p>
+      <w:pPr>
+        <w:pStyle w:val="Para"/>
+        <w:ind w:left="846" w:firstLine="0"/>
+      </w:pPr>
+      <w:r>
+        <w:t xml:space="preserve">Need to verify voltage is up then 3.25 on </w:t>
+      </w:r>
+      <w:proofErr w:type="gramStart"/>
+      <w:r>
+        <w:t>TP2</w:t>
+      </w:r>
+      <w:proofErr w:type="gramEnd"/>
+      <w:r>
+        <w:t xml:space="preserve"> </w:t>
+      </w:r>
+    </w:p>
+    <w:p>
+      <w:pPr>
+        <w:pStyle w:val="Heading2"/>
+      </w:pPr>
+      <w:bookmarkStart w:id="50" w:name="_Toc36362377"/>
+      <w:bookmarkStart w:id="51" w:name="_Toc94452518"/>
+      <w:bookmarkStart w:id="52" w:name="_Toc36362369"/>
+      <w:r>
+        <w:t xml:space="preserve">Identification </w:t>
+      </w:r>
+      <w:r>
+        <w:t>t</w:t>
+      </w:r>
+      <w:r>
+        <w:t>est</w:t>
+      </w:r>
       <w:bookmarkEnd w:id="50"/>
-    </w:p>
-    <w:p>
-      <w:pPr>
-        <w:pStyle w:val="Para"/>
-        <w:ind w:left="846" w:firstLine="0"/>
-      </w:pPr>
-      <w:r>
-        <w:t xml:space="preserve">Note for all PCB 0.4 need to power on/off for 5 time and check unit is </w:t>
-      </w:r>
-      <w:proofErr w:type="gramStart"/>
-      <w:r>
-        <w:t>response</w:t>
-      </w:r>
-      <w:proofErr w:type="gramEnd"/>
-      <w:r>
-        <w:t xml:space="preserve"> </w:t>
-      </w:r>
-    </w:p>
-    <w:p>
-      <w:pPr>
-        <w:pStyle w:val="Para"/>
-        <w:ind w:left="846" w:firstLine="0"/>
-      </w:pPr>
-      <w:r>
-        <w:t xml:space="preserve">Need to verify voltage is up then 3.25 on </w:t>
-      </w:r>
-      <w:proofErr w:type="gramStart"/>
-      <w:r>
-        <w:t>TP2</w:t>
-      </w:r>
-      <w:proofErr w:type="gramEnd"/>
-      <w:r>
-        <w:t xml:space="preserve"> </w:t>
-      </w:r>
-    </w:p>
-    <w:p>
-      <w:pPr>
-        <w:pStyle w:val="Heading2"/>
-      </w:pPr>
-      <w:bookmarkStart w:id="51" w:name="_Toc36362377"/>
-      <w:bookmarkStart w:id="52" w:name="_Toc94452518"/>
-      <w:bookmarkStart w:id="53" w:name="_Toc36362369"/>
-      <w:r>
-        <w:t xml:space="preserve">Identification </w:t>
-      </w:r>
-      <w:r>
-        <w:t>t</w:t>
-      </w:r>
-      <w:r>
-        <w:t>est</w:t>
-      </w:r>
       <w:bookmarkEnd w:id="51"/>
-      <w:bookmarkEnd w:id="52"/>
     </w:p>
     <w:p>
       <w:pPr>
@@ -18664,7 +18688,7 @@
                     <pic:cNvPicPr/>
                   </pic:nvPicPr>
                   <pic:blipFill>
-                    <a:blip r:embed="rId28"/>
+                    <a:blip r:embed="rId24"/>
                     <a:stretch>
                       <a:fillRect/>
                     </a:stretch>
@@ -18808,7 +18832,7 @@
                     <pic:cNvPicPr/>
                   </pic:nvPicPr>
                   <pic:blipFill>
-                    <a:blip r:embed="rId29"/>
+                    <a:blip r:embed="rId25"/>
                     <a:stretch>
                       <a:fillRect/>
                     </a:stretch>
@@ -20043,7 +20067,7 @@
                     <pic:cNvPicPr/>
                   </pic:nvPicPr>
                   <pic:blipFill>
-                    <a:blip r:embed="rId30"/>
+                    <a:blip r:embed="rId26"/>
                     <a:stretch>
                       <a:fillRect/>
                     </a:stretch>
@@ -20145,7 +20169,7 @@
       <w:pPr>
         <w:pStyle w:val="Heading2"/>
       </w:pPr>
-      <w:bookmarkStart w:id="54" w:name="_Toc94452519"/>
+      <w:bookmarkStart w:id="53" w:name="_Toc94452519"/>
       <w:r>
         <w:t>FD Button check</w:t>
       </w:r>
@@ -20156,7 +20180,7 @@
       <w:r>
         <w:t>test</w:t>
       </w:r>
-      <w:bookmarkEnd w:id="54"/>
+      <w:bookmarkEnd w:id="53"/>
       <w:proofErr w:type="gramEnd"/>
     </w:p>
     <w:p>
@@ -20205,7 +20229,7 @@
                     <pic:cNvPicPr/>
                   </pic:nvPicPr>
                   <pic:blipFill>
-                    <a:blip r:embed="rId31"/>
+                    <a:blip r:embed="rId27"/>
                     <a:stretch>
                       <a:fillRect/>
                     </a:stretch>
@@ -20416,7 +20440,7 @@
                     <pic:cNvPicPr/>
                   </pic:nvPicPr>
                   <pic:blipFill>
-                    <a:blip r:embed="rId32"/>
+                    <a:blip r:embed="rId28"/>
                     <a:stretch>
                       <a:fillRect/>
                     </a:stretch>
@@ -20537,14 +20561,14 @@
       <w:pPr>
         <w:pStyle w:val="Heading2"/>
       </w:pPr>
-      <w:bookmarkStart w:id="55" w:name="_Toc94452520"/>
+      <w:bookmarkStart w:id="54" w:name="_Toc94452520"/>
       <w:r>
         <w:t>Dry Contact/Alarm</w:t>
       </w:r>
       <w:r>
         <w:t xml:space="preserve"> test</w:t>
       </w:r>
-      <w:bookmarkEnd w:id="55"/>
+      <w:bookmarkEnd w:id="54"/>
     </w:p>
     <w:p>
       <w:pPr>
@@ -20593,7 +20617,7 @@
                     <pic:cNvPicPr/>
                   </pic:nvPicPr>
                   <pic:blipFill>
-                    <a:blip r:embed="rId33">
+                    <a:blip r:embed="rId29">
                       <a:extLst>
                         <a:ext uri="{28A0092B-C50C-407E-A947-70E740481C1C}">
                           <a14:useLocalDpi xmlns:a14="http://schemas.microsoft.com/office/drawing/2010/main" val="0"/>
@@ -20681,7 +20705,7 @@
                     <pic:cNvPicPr/>
                   </pic:nvPicPr>
                   <pic:blipFill>
-                    <a:blip r:embed="rId34"/>
+                    <a:blip r:embed="rId30"/>
                     <a:stretch>
                       <a:fillRect/>
                     </a:stretch>
@@ -20823,7 +20847,7 @@
                     <pic:cNvPicPr/>
                   </pic:nvPicPr>
                   <pic:blipFill>
-                    <a:blip r:embed="rId22"/>
+                    <a:blip r:embed="rId18"/>
                     <a:stretch>
                       <a:fillRect/>
                     </a:stretch>
@@ -21232,10 +21256,10 @@
                 <w:rFonts w:ascii="ZapfHumnst BT" w:eastAsia="Times New Roman" w:hAnsi="ZapfHumnst BT" w:cs="Miriam"/>
               </w:rPr>
               <w:object w:dxaOrig="1614" w:dyaOrig="1044" w14:anchorId="3485A73F">
-                <v:shape id="_x0000_i1027" type="#_x0000_t75" style="width:81pt;height:52.5pt" o:ole="">
-                  <v:imagedata r:id="rId35" o:title=""/>
+                <v:shape id="_x0000_i1027" type="#_x0000_t75" style="width:81.4pt;height:52.6pt" o:ole="">
+                  <v:imagedata r:id="rId31" o:title=""/>
                 </v:shape>
-                <o:OLEObject Type="Embed" ProgID="Package" ShapeID="_x0000_i1027" DrawAspect="Icon" ObjectID="_1766729711" r:id="rId36"/>
+                <o:OLEObject Type="Embed" ProgID="Package" ShapeID="_x0000_i1027" DrawAspect="Icon" ObjectID="_1766989213" r:id="rId32"/>
               </w:object>
             </w:r>
           </w:p>
@@ -21258,10 +21282,10 @@
                 <w:rFonts w:ascii="ZapfHumnst BT" w:eastAsia="Times New Roman" w:hAnsi="ZapfHumnst BT" w:cs="Humnst777 BT"/>
               </w:rPr>
               <w:object w:dxaOrig="1579" w:dyaOrig="1022" w14:anchorId="1B5A1980">
-                <v:shape id="_x0000_i1028" type="#_x0000_t75" style="width:80.25pt;height:51pt" o:ole="">
-                  <v:imagedata r:id="rId37" o:title=""/>
+                <v:shape id="_x0000_i1028" type="#_x0000_t75" style="width:80.15pt;height:50.7pt" o:ole="">
+                  <v:imagedata r:id="rId33" o:title=""/>
                 </v:shape>
-                <o:OLEObject Type="Embed" ProgID="Package" ShapeID="_x0000_i1028" DrawAspect="Icon" ObjectID="_1766729712" r:id="rId38"/>
+                <o:OLEObject Type="Embed" ProgID="Package" ShapeID="_x0000_i1028" DrawAspect="Icon" ObjectID="_1766989214" r:id="rId34"/>
               </w:object>
             </w:r>
           </w:p>
@@ -21363,7 +21387,7 @@
                     <pic:cNvPicPr/>
                   </pic:nvPicPr>
                   <pic:blipFill>
-                    <a:blip r:embed="rId39"/>
+                    <a:blip r:embed="rId35"/>
                     <a:stretch>
                       <a:fillRect/>
                     </a:stretch>
@@ -21461,7 +21485,7 @@
                     <pic:cNvPicPr/>
                   </pic:nvPicPr>
                   <pic:blipFill>
-                    <a:blip r:embed="rId40"/>
+                    <a:blip r:embed="rId36"/>
                     <a:stretch>
                       <a:fillRect/>
                     </a:stretch>
@@ -21512,7 +21536,7 @@
       <w:pPr>
         <w:pStyle w:val="Heading2"/>
       </w:pPr>
-      <w:bookmarkStart w:id="56" w:name="_Toc94452521"/>
+      <w:bookmarkStart w:id="55" w:name="_Toc94452521"/>
       <w:r>
         <w:t>Cellu</w:t>
       </w:r>
@@ -21528,8 +21552,8 @@
       <w:r>
         <w:t>est (according to option)</w:t>
       </w:r>
-      <w:bookmarkEnd w:id="53"/>
-      <w:bookmarkEnd w:id="56"/>
+      <w:bookmarkEnd w:id="52"/>
+      <w:bookmarkEnd w:id="55"/>
     </w:p>
     <w:p>
       <w:pPr>
@@ -21604,7 +21628,7 @@
       <w:pPr>
         <w:pStyle w:val="Para"/>
       </w:pPr>
-      <w:bookmarkStart w:id="57" w:name="_Hlk104365763"/>
+      <w:bookmarkStart w:id="56" w:name="_Hlk104365763"/>
       <w:r>
         <w:t>user&gt;</w:t>
       </w:r>
@@ -21949,7 +21973,7 @@
         <w:pStyle w:val="Para"/>
       </w:pPr>
     </w:p>
-    <w:bookmarkEnd w:id="57"/>
+    <w:bookmarkEnd w:id="56"/>
     <w:p>
       <w:pPr>
         <w:pStyle w:val="Para"/>
@@ -22005,7 +22029,7 @@
                 <w:bCs/>
               </w:rPr>
             </w:pPr>
-            <w:bookmarkStart w:id="58" w:name="_Hlk104365858"/>
+            <w:bookmarkStart w:id="57" w:name="_Hlk104365858"/>
             <w:r>
               <w:rPr>
                 <w:rFonts w:cs="Humnst777 BT"/>
@@ -22374,7 +22398,7 @@
           </w:p>
         </w:tc>
       </w:tr>
-      <w:bookmarkEnd w:id="58"/>
+      <w:bookmarkEnd w:id="57"/>
     </w:tbl>
     <w:p>
       <w:pPr>
@@ -22388,7 +22412,7 @@
       <w:pPr>
         <w:ind w:left="0"/>
       </w:pPr>
-      <w:bookmarkStart w:id="59" w:name="_Hlk104365878"/>
+      <w:bookmarkStart w:id="58" w:name="_Hlk104365878"/>
       <w:r>
         <w:rPr>
           <w:b/>
@@ -22443,8 +22467,8 @@
       </w:tblPr>
       <w:tblGrid>
         <w:gridCol w:w="2435"/>
-        <w:gridCol w:w="52"/>
-        <w:gridCol w:w="4531"/>
+        <w:gridCol w:w="50"/>
+        <w:gridCol w:w="4319"/>
         <w:gridCol w:w="14"/>
       </w:tblGrid>
       <w:tr>
@@ -22932,31 +22956,7 @@
                 <w:color w:val="000000"/>
                 <w:shd w:val="clear" w:color="auto" w:fill="FFFFFF"/>
               </w:rPr>
-              <w:t> Revision: SWIX55C_03.09.11.00 7bf975jenkins 2022/06/10 20:</w:t>
-            </w:r>
-            <w:commentRangeStart w:id="60"/>
-            <w:r>
-              <w:rPr>
-                <w:rFonts w:ascii="Calibri" w:hAnsi="Calibri" w:cs="Calibri"/>
-                <w:color w:val="000000"/>
-                <w:shd w:val="clear" w:color="auto" w:fill="FFFFFF"/>
-              </w:rPr>
-              <w:t>36</w:t>
-            </w:r>
-            <w:commentRangeEnd w:id="60"/>
-            <w:r>
-              <w:rPr>
-                <w:rStyle w:val="CommentReference"/>
-              </w:rPr>
-              <w:commentReference w:id="60"/>
-            </w:r>
-            <w:r>
-              <w:rPr>
-                <w:rFonts w:ascii="Calibri" w:hAnsi="Calibri" w:cs="Calibri"/>
-                <w:color w:val="000000"/>
-                <w:shd w:val="clear" w:color="auto" w:fill="FFFFFF"/>
-              </w:rPr>
-              <w:t>:01</w:t>
+              <w:t> Revision: SWIX55C_03.09.11.00 7bf975jenkins 2022/06/10 20:36:01</w:t>
             </w:r>
           </w:p>
         </w:tc>
@@ -23046,37 +23046,12 @@
                 <w:color w:val="000000"/>
                 <w:shd w:val="clear" w:color="auto" w:fill="FFFFFF"/>
               </w:rPr>
-              <w:t xml:space="preserve"> 0.3.4.1/</w:t>
-            </w:r>
-            <w:commentRangeStart w:id="61"/>
-            <w:r>
-              <w:rPr>
-                <w:rFonts w:ascii="Calibri" w:hAnsi="Calibri" w:cs="Calibri"/>
-                <w:color w:val="000000"/>
-                <w:shd w:val="clear" w:color="auto" w:fill="FFFFFF"/>
-              </w:rPr>
-              <w:t>ML620EUV12_REL</w:t>
-            </w:r>
-            <w:commentRangeEnd w:id="61"/>
-            <w:r>
-              <w:rPr>
-                <w:rStyle w:val="CommentReference"/>
-                <w:rtl/>
-              </w:rPr>
-              <w:commentReference w:id="61"/>
-            </w:r>
-            <w:r>
-              <w:rPr>
-                <w:rFonts w:ascii="Calibri" w:hAnsi="Calibri" w:cs="Calibri"/>
-                <w:color w:val="000000"/>
-                <w:shd w:val="clear" w:color="auto" w:fill="FFFFFF"/>
-              </w:rPr>
-              <w:t>EASE_20220709</w:t>
+              <w:t xml:space="preserve"> 0.3.4.1/ML620EUV12_RELEASE_20220709</w:t>
             </w:r>
           </w:p>
         </w:tc>
       </w:tr>
-      <w:bookmarkEnd w:id="59"/>
+      <w:bookmarkEnd w:id="58"/>
     </w:tbl>
     <w:p>
       <w:pPr>
@@ -23122,7 +23097,7 @@
                     <pic:cNvPicPr/>
                   </pic:nvPicPr>
                   <pic:blipFill>
-                    <a:blip r:embed="rId41"/>
+                    <a:blip r:embed="rId37"/>
                     <a:stretch>
                       <a:fillRect/>
                     </a:stretch>
@@ -23160,7 +23135,7 @@
           <w:bCs/>
         </w:rPr>
       </w:pPr>
-      <w:bookmarkStart w:id="62" w:name="_Hlk104365945"/>
+      <w:bookmarkStart w:id="59" w:name="_Hlk104365945"/>
       <w:r>
         <w:rPr>
           <w:rFonts w:cs="Humnst777 BT"/>
@@ -23203,7 +23178,7 @@
       </w:r>
       <w:proofErr w:type="gramEnd"/>
     </w:p>
-    <w:bookmarkEnd w:id="62"/>
+    <w:bookmarkEnd w:id="59"/>
     <w:p>
       <w:pPr>
         <w:rPr>
@@ -23232,7 +23207,7 @@
                     <pic:cNvPicPr/>
                   </pic:nvPicPr>
                   <pic:blipFill>
-                    <a:blip r:embed="rId42"/>
+                    <a:blip r:embed="rId38"/>
                     <a:stretch>
                       <a:fillRect/>
                     </a:stretch>
@@ -23329,7 +23304,7 @@
           <w:shd w:val="clear" w:color="auto" w:fill="FFFFFF"/>
         </w:rPr>
       </w:pPr>
-      <w:bookmarkStart w:id="63" w:name="_Hlk104366031"/>
+      <w:bookmarkStart w:id="60" w:name="_Hlk104366031"/>
       <w:r>
         <w:rPr>
           <w:rFonts w:ascii="Tahoma" w:hAnsi="Tahoma" w:cs="Tahoma"/>
@@ -23845,7 +23820,7 @@
         <w:pStyle w:val="Para"/>
       </w:pPr>
     </w:p>
-    <w:bookmarkEnd w:id="63"/>
+    <w:bookmarkEnd w:id="60"/>
     <w:p>
       <w:pPr>
         <w:rPr>
@@ -23880,7 +23855,7 @@
                 <w:bCs/>
               </w:rPr>
             </w:pPr>
-            <w:bookmarkStart w:id="64" w:name="_Hlk104366057"/>
+            <w:bookmarkStart w:id="61" w:name="_Hlk104366057"/>
             <w:r>
               <w:rPr>
                 <w:rFonts w:cs="Humnst777 BT"/>
@@ -24133,7 +24108,7 @@
         <w:t>Example:</w:t>
       </w:r>
     </w:p>
-    <w:bookmarkEnd w:id="64"/>
+    <w:bookmarkEnd w:id="61"/>
     <w:p>
       <w:pPr>
         <w:rPr>
@@ -24172,7 +24147,7 @@
                     <pic:cNvPicPr/>
                   </pic:nvPicPr>
                   <pic:blipFill>
-                    <a:blip r:embed="rId43"/>
+                    <a:blip r:embed="rId39"/>
                     <a:stretch>
                       <a:fillRect/>
                     </a:stretch>
@@ -24210,7 +24185,7 @@
           <w:bCs/>
         </w:rPr>
       </w:pPr>
-      <w:bookmarkStart w:id="65" w:name="_Hlk104366103"/>
+      <w:bookmarkStart w:id="62" w:name="_Hlk104366103"/>
       <w:r>
         <w:rPr>
           <w:rFonts w:cs="Humnst777 BT"/>
@@ -24253,7 +24228,7 @@
       </w:r>
       <w:proofErr w:type="gramEnd"/>
     </w:p>
-    <w:bookmarkEnd w:id="65"/>
+    <w:bookmarkEnd w:id="62"/>
     <w:p>
       <w:pPr>
         <w:rPr>
@@ -24300,7 +24275,7 @@
                     <pic:cNvPicPr/>
                   </pic:nvPicPr>
                   <pic:blipFill>
-                    <a:blip r:embed="rId42"/>
+                    <a:blip r:embed="rId38"/>
                     <a:stretch>
                       <a:fillRect/>
                     </a:stretch>
@@ -24341,7 +24316,7 @@
           <w:tab w:val="clear" w:pos="1843"/>
         </w:tabs>
       </w:pPr>
-      <w:bookmarkStart w:id="66" w:name="_Hlk104366136"/>
+      <w:bookmarkStart w:id="63" w:name="_Hlk104366136"/>
       <w:r>
         <w:t xml:space="preserve">Check the no packet </w:t>
       </w:r>
@@ -24349,7 +24324,7 @@
       <w:r>
         <w:t>loss</w:t>
       </w:r>
-      <w:bookmarkEnd w:id="66"/>
+      <w:bookmarkEnd w:id="63"/>
       <w:proofErr w:type="gramEnd"/>
     </w:p>
     <w:p>
@@ -25457,7 +25432,7 @@
                     </pic:cNvPicPr>
                   </pic:nvPicPr>
                   <pic:blipFill>
-                    <a:blip r:embed="rId42">
+                    <a:blip r:embed="rId38">
                       <a:extLst>
                         <a:ext uri="{28A0092B-C50C-407E-A947-70E740481C1C}">
                           <a14:useLocalDpi xmlns:a14="http://schemas.microsoft.com/office/drawing/2010/main" val="0"/>
@@ -26767,7 +26742,7 @@
                     </pic:cNvPicPr>
                   </pic:nvPicPr>
                   <pic:blipFill>
-                    <a:blip r:embed="rId42">
+                    <a:blip r:embed="rId38">
                       <a:extLst>
                         <a:ext uri="{28A0092B-C50C-407E-A947-70E740481C1C}">
                           <a14:useLocalDpi xmlns:a14="http://schemas.microsoft.com/office/drawing/2010/main" val="0"/>
@@ -26911,7 +26886,7 @@
           <w:szCs w:val="28"/>
         </w:rPr>
       </w:pPr>
-      <w:bookmarkStart w:id="67" w:name="_Hlk153967307"/>
+      <w:bookmarkStart w:id="64" w:name="_Hlk153967307"/>
       <w:r>
         <w:rPr>
           <w:rFonts w:ascii="Consolas" w:hAnsi="Consolas" w:cs="Consolas"/>
@@ -27258,7 +27233,27 @@
           <w:szCs w:val="28"/>
           <w:highlight w:val="green"/>
         </w:rPr>
-        <w:t>-name "statreal"</w:t>
+        <w:t>-name "</w:t>
+      </w:r>
+      <w:proofErr w:type="spellStart"/>
+      <w:r>
+        <w:rPr>
+          <w:rFonts w:ascii="Consolas" w:hAnsi="Consolas" w:cs="Consolas"/>
+          <w:sz w:val="28"/>
+          <w:szCs w:val="28"/>
+          <w:highlight w:val="green"/>
+        </w:rPr>
+        <w:t>statreal</w:t>
+      </w:r>
+      <w:proofErr w:type="spellEnd"/>
+      <w:r>
+        <w:rPr>
+          <w:rFonts w:ascii="Consolas" w:hAnsi="Consolas" w:cs="Consolas"/>
+          <w:sz w:val="28"/>
+          <w:szCs w:val="28"/>
+          <w:highlight w:val="green"/>
+        </w:rPr>
+        <w:t>"</w:t>
       </w:r>
     </w:p>
     <w:p>
@@ -27469,43 +27464,8 @@
       </w:r>
     </w:p>
     <w:p>
-      <w:pPr>
-        <w:rPr>
-          <w:rFonts w:asciiTheme="minorHAnsi" w:hAnsiTheme="minorHAnsi"/>
-        </w:rPr>
-      </w:pPr>
-      <w:commentRangeStart w:id="68"/>
-      <w:r>
-        <w:t xml:space="preserve">                </w:t>
-      </w:r>
-      <w:proofErr w:type="spellStart"/>
-      <w:r>
-        <w:rPr>
-          <w:highlight w:val="green"/>
-        </w:rPr>
-        <w:t>pdp</w:t>
-      </w:r>
-      <w:proofErr w:type="spellEnd"/>
-      <w:r>
-        <w:rPr>
-          <w:highlight w:val="green"/>
-        </w:rPr>
-        <w:t>-type relayed-</w:t>
-      </w:r>
-      <w:proofErr w:type="spellStart"/>
-      <w:r>
-        <w:rPr>
-          <w:highlight w:val="green"/>
-        </w:rPr>
-        <w:t>ppp</w:t>
-      </w:r>
-      <w:commentRangeEnd w:id="68"/>
-      <w:proofErr w:type="spellEnd"/>
-      <w:r>
-        <w:rPr>
-          <w:rStyle w:val="CommentReference"/>
-        </w:rPr>
-        <w:commentReference w:id="68"/>
+      <w:r>
+        <w:t xml:space="preserve"> </w:t>
       </w:r>
     </w:p>
     <w:p>
@@ -29321,7 +29281,7 @@
                     <pic:cNvPicPr/>
                   </pic:nvPicPr>
                   <pic:blipFill>
-                    <a:blip r:embed="rId41"/>
+                    <a:blip r:embed="rId37"/>
                     <a:stretch>
                       <a:fillRect/>
                     </a:stretch>
@@ -29975,7 +29935,6 @@
                 <w:highlight w:val="green"/>
               </w:rPr>
             </w:pPr>
-            <w:bookmarkStart w:id="69" w:name="_Hlk156116226"/>
             <w:r>
               <w:rPr>
                 <w:b/>
@@ -30021,7 +29980,6 @@
           </w:p>
         </w:tc>
       </w:tr>
-      <w:bookmarkEnd w:id="69"/>
       <w:tr>
         <w:trPr>
           <w:trHeight w:val="350"/>
@@ -30540,7 +30498,7 @@
                     <pic:cNvPicPr/>
                   </pic:nvPicPr>
                   <pic:blipFill>
-                    <a:blip r:embed="rId41"/>
+                    <a:blip r:embed="rId37"/>
                     <a:stretch>
                       <a:fillRect/>
                     </a:stretch>
@@ -31395,9 +31353,7 @@
       <w:pPr>
         <w:pStyle w:val="Para"/>
         <w:rPr>
-          <w:rFonts w:hint="cs"/>
-          <w:highlight w:val="green"/>
-          <w:rtl/>
+          <w:highlight w:val="green"/>
         </w:rPr>
       </w:pPr>
       <w:r>
@@ -31420,7 +31376,6 @@
         </w:rPr>
         <w:t xml:space="preserve"> </w:t>
       </w:r>
-      <w:commentRangeStart w:id="70"/>
       <w:proofErr w:type="gramStart"/>
       <w:r>
         <w:rPr>
@@ -31434,14 +31389,6 @@
           <w:highlight w:val="green"/>
         </w:rPr>
         <w:t xml:space="preserve"> ping 8.8.8.8 -I wwan1  -c 5</w:t>
-      </w:r>
-      <w:commentRangeEnd w:id="70"/>
-      <w:r>
-        <w:rPr>
-          <w:rStyle w:val="CommentReference"/>
-          <w:rtl/>
-        </w:rPr>
-        <w:commentReference w:id="70"/>
       </w:r>
     </w:p>
     <w:p>
@@ -31776,8 +31723,6 @@
           <w:highlight w:val="cyan"/>
         </w:rPr>
       </w:pPr>
-      <w:bookmarkStart w:id="71" w:name="_Hlk156116237"/>
-      <w:commentRangeStart w:id="72"/>
       <w:r>
         <w:rPr>
           <w:rFonts w:ascii="Consolas" w:hAnsi="Consolas" w:cs="Consolas"/>
@@ -31787,19 +31732,7 @@
         </w:rPr>
         <w:t>dual modem L4</w:t>
       </w:r>
-      <w:commentRangeEnd w:id="72"/>
-      <w:r>
-        <w:rPr>
-          <w:rStyle w:val="CommentReference"/>
-          <w:rFonts w:ascii="ZapfHumnst BT" w:hAnsi="ZapfHumnst BT"/>
-          <w:b w:val="0"/>
-          <w:bCs w:val="0"/>
-          <w:rtl/>
-        </w:rPr>
-        <w:commentReference w:id="72"/>
-      </w:r>
-    </w:p>
-    <w:bookmarkEnd w:id="71"/>
+    </w:p>
     <w:p>
       <w:pPr>
         <w:autoSpaceDE w:val="0"/>
@@ -34215,7 +34148,7 @@
                     <pic:cNvPicPr/>
                   </pic:nvPicPr>
                   <pic:blipFill>
-                    <a:blip r:embed="rId41"/>
+                    <a:blip r:embed="rId37"/>
                     <a:stretch>
                       <a:fillRect/>
                     </a:stretch>
@@ -35410,7 +35343,7 @@
                     <pic:cNvPicPr/>
                   </pic:nvPicPr>
                   <pic:blipFill>
-                    <a:blip r:embed="rId41"/>
+                    <a:blip r:embed="rId37"/>
                     <a:stretch>
                       <a:fillRect/>
                     </a:stretch>
@@ -36552,7 +36485,7 @@
       </w:r>
       <w:proofErr w:type="gramEnd"/>
     </w:p>
-    <w:bookmarkEnd w:id="67"/>
+    <w:bookmarkEnd w:id="64"/>
     <w:p>
       <w:pPr>
         <w:pStyle w:val="Para"/>
@@ -36592,8 +36525,8 @@
       <w:pPr>
         <w:pStyle w:val="Heading2"/>
       </w:pPr>
-      <w:bookmarkStart w:id="73" w:name="_Toc94452522"/>
-      <w:bookmarkStart w:id="74" w:name="_Toc36362371"/>
+      <w:bookmarkStart w:id="65" w:name="_Toc94452522"/>
+      <w:bookmarkStart w:id="66" w:name="_Toc36362371"/>
       <w:r>
         <w:t xml:space="preserve">TEST </w:t>
       </w:r>
@@ -36616,7 +36549,7 @@
       <w:r>
         <w:t xml:space="preserve"> (according to option)</w:t>
       </w:r>
-      <w:bookmarkEnd w:id="73"/>
+      <w:bookmarkEnd w:id="65"/>
     </w:p>
     <w:p>
       <w:pPr>
@@ -36695,7 +36628,7 @@
                     </pic:cNvPicPr>
                   </pic:nvPicPr>
                   <pic:blipFill>
-                    <a:blip r:embed="rId44">
+                    <a:blip r:embed="rId40">
                       <a:extLst>
                         <a:ext uri="{28A0092B-C50C-407E-A947-70E740481C1C}">
                           <a14:useLocalDpi xmlns:a14="http://schemas.microsoft.com/office/drawing/2010/main" val="0"/>
@@ -36913,7 +36846,7 @@
                     <pic:cNvPicPr/>
                   </pic:nvPicPr>
                   <pic:blipFill>
-                    <a:blip r:embed="rId22"/>
+                    <a:blip r:embed="rId18"/>
                     <a:stretch>
                       <a:fillRect/>
                     </a:stretch>
@@ -37434,7 +37367,7 @@
       <w:pPr>
         <w:pStyle w:val="Heading2"/>
       </w:pPr>
-      <w:bookmarkStart w:id="75" w:name="_Toc94452523"/>
+      <w:bookmarkStart w:id="67" w:name="_Toc94452523"/>
       <w:r>
         <w:t>G</w:t>
       </w:r>
@@ -37450,8 +37383,8 @@
       <w:r>
         <w:t>est (according to option)</w:t>
       </w:r>
-      <w:bookmarkEnd w:id="74"/>
-      <w:bookmarkEnd w:id="75"/>
+      <w:bookmarkEnd w:id="66"/>
+      <w:bookmarkEnd w:id="67"/>
     </w:p>
     <w:p>
       <w:pPr>
@@ -37887,10 +37820,10 @@
           <w:rtl/>
         </w:rPr>
       </w:pPr>
-      <w:bookmarkStart w:id="76" w:name="_Hlk92870063"/>
-      <w:bookmarkStart w:id="77" w:name="_Toc36362372"/>
-    </w:p>
-    <w:bookmarkEnd w:id="76"/>
+      <w:bookmarkStart w:id="68" w:name="_Hlk92870063"/>
+      <w:bookmarkStart w:id="69" w:name="_Toc36362372"/>
+    </w:p>
+    <w:bookmarkEnd w:id="68"/>
     <w:p>
       <w:pPr>
         <w:pStyle w:val="Para"/>
@@ -37978,7 +37911,7 @@
       <w:pPr>
         <w:pStyle w:val="Heading2"/>
       </w:pPr>
-      <w:bookmarkStart w:id="78" w:name="_Toc94452524"/>
+      <w:bookmarkStart w:id="70" w:name="_Toc94452524"/>
       <w:r>
         <w:t xml:space="preserve">Wi-Fi </w:t>
       </w:r>
@@ -37991,8 +37924,8 @@
       <w:r>
         <w:t xml:space="preserve"> (according to option)</w:t>
       </w:r>
-      <w:bookmarkEnd w:id="77"/>
-      <w:bookmarkEnd w:id="78"/>
+      <w:bookmarkEnd w:id="69"/>
+      <w:bookmarkEnd w:id="70"/>
     </w:p>
     <w:tbl>
       <w:tblPr>
@@ -38033,7 +37966,15 @@
               <w:t xml:space="preserve"> the computer </w:t>
             </w:r>
             <w:r>
-              <w:t xml:space="preserve">with WiFi adaptor </w:t>
+              <w:t xml:space="preserve">with </w:t>
+            </w:r>
+            <w:proofErr w:type="spellStart"/>
+            <w:r>
+              <w:t>WiFi</w:t>
+            </w:r>
+            <w:proofErr w:type="spellEnd"/>
+            <w:r>
+              <w:t xml:space="preserve"> adaptor </w:t>
             </w:r>
             <w:r>
               <w:t>in a distance from UUT</w:t>
@@ -38089,7 +38030,7 @@
                     </pic:cNvPicPr>
                   </pic:nvPicPr>
                   <pic:blipFill>
-                    <a:blip r:embed="rId45">
+                    <a:blip r:embed="rId41">
                       <a:extLst>
                         <a:ext uri="{28A0092B-C50C-407E-A947-70E740481C1C}">
                           <a14:useLocalDpi xmlns:a14="http://schemas.microsoft.com/office/drawing/2010/main" val="0"/>
@@ -38237,7 +38178,15 @@
         </w:numPr>
       </w:pPr>
       <w:r>
-        <w:t xml:space="preserve">Configure WiFi module to predefined channel (free) in 2.4G band and transmit </w:t>
+        <w:t xml:space="preserve">Configure </w:t>
+      </w:r>
+      <w:proofErr w:type="spellStart"/>
+      <w:r>
+        <w:t>WiFi</w:t>
+      </w:r>
+      <w:proofErr w:type="spellEnd"/>
+      <w:r>
+        <w:t xml:space="preserve"> module to predefined channel (free) in 2.4G band and transmit </w:t>
       </w:r>
       <w:proofErr w:type="gramStart"/>
       <w:r>
@@ -38472,8 +38421,13 @@
     </w:p>
     <w:p>
       <w:r>
-        <w:t xml:space="preserve">                address 50.50.50.1/24</w:t>
-      </w:r>
+        <w:t xml:space="preserve">                address 50.50.50.1/</w:t>
+      </w:r>
+      <w:proofErr w:type="gramStart"/>
+      <w:r>
+        <w:t>24</w:t>
+      </w:r>
+      <w:proofErr w:type="gramEnd"/>
     </w:p>
     <w:p>
       <w:r>
@@ -38639,7 +38593,7 @@
                     <pic:cNvPicPr/>
                   </pic:nvPicPr>
                   <pic:blipFill>
-                    <a:blip r:embed="rId46"/>
+                    <a:blip r:embed="rId42"/>
                     <a:stretch>
                       <a:fillRect/>
                     </a:stretch>
@@ -38692,7 +38646,7 @@
                     <pic:cNvPicPr/>
                   </pic:nvPicPr>
                   <pic:blipFill>
-                    <a:blip r:embed="rId47"/>
+                    <a:blip r:embed="rId43"/>
                     <a:stretch>
                       <a:fillRect/>
                     </a:stretch>
@@ -38996,7 +38950,7 @@
                     <pic:cNvPicPr/>
                   </pic:nvPicPr>
                   <pic:blipFill>
-                    <a:blip r:embed="rId48"/>
+                    <a:blip r:embed="rId44"/>
                     <a:stretch>
                       <a:fillRect/>
                     </a:stretch>
@@ -39171,7 +39125,7 @@
                     <pic:cNvPicPr/>
                   </pic:nvPicPr>
                   <pic:blipFill>
-                    <a:blip r:embed="rId49"/>
+                    <a:blip r:embed="rId45"/>
                     <a:stretch>
                       <a:fillRect/>
                     </a:stretch>
@@ -39235,7 +39189,6 @@
         </w:rPr>
         <w:br w:type="page"/>
       </w:r>
-      <w:commentRangeStart w:id="79"/>
       <w:r>
         <w:rPr>
           <w:b/>
@@ -39263,14 +39216,6 @@
         </w:rPr>
         <w:t>:</w:t>
       </w:r>
-      <w:commentRangeEnd w:id="79"/>
-      <w:r>
-        <w:rPr>
-          <w:rStyle w:val="CommentReference"/>
-          <w:rtl/>
-        </w:rPr>
-        <w:commentReference w:id="79"/>
-      </w:r>
     </w:p>
     <w:p>
       <w:pPr>
@@ -39831,8 +39776,18 @@
           <w:szCs w:val="20"/>
           <w:highlight w:val="green"/>
         </w:rPr>
-        <w:t>address 192.168.172.250/24</w:t>
-      </w:r>
+        <w:t>address 192.168.172.250/</w:t>
+      </w:r>
+      <w:proofErr w:type="gramStart"/>
+      <w:r>
+        <w:rPr>
+          <w:sz w:val="20"/>
+          <w:szCs w:val="20"/>
+          <w:highlight w:val="green"/>
+        </w:rPr>
+        <w:t>24</w:t>
+      </w:r>
+      <w:proofErr w:type="gramEnd"/>
     </w:p>
     <w:p>
       <w:pPr>
@@ -40323,7 +40278,7 @@
                     <pic:cNvPicPr/>
                   </pic:nvPicPr>
                   <pic:blipFill>
-                    <a:blip r:embed="rId50">
+                    <a:blip r:embed="rId46">
                       <a:extLst>
                         <a:ext uri="{28A0092B-C50C-407E-A947-70E740481C1C}">
                           <a14:useLocalDpi xmlns:a14="http://schemas.microsoft.com/office/drawing/2010/main" val="0"/>
@@ -40402,7 +40357,7 @@
                     <pic:cNvPicPr/>
                   </pic:nvPicPr>
                   <pic:blipFill>
-                    <a:blip r:embed="rId51"/>
+                    <a:blip r:embed="rId47"/>
                     <a:stretch>
                       <a:fillRect/>
                     </a:stretch>
@@ -41259,7 +41214,7 @@
                     <pic:cNvPicPr/>
                   </pic:nvPicPr>
                   <pic:blipFill>
-                    <a:blip r:embed="rId52"/>
+                    <a:blip r:embed="rId48"/>
                     <a:stretch>
                       <a:fillRect/>
                     </a:stretch>
@@ -41328,7 +41283,7 @@
                     <pic:cNvPicPr/>
                   </pic:nvPicPr>
                   <pic:blipFill>
-                    <a:blip r:embed="rId53"/>
+                    <a:blip r:embed="rId49"/>
                     <a:stretch>
                       <a:fillRect/>
                     </a:stretch>
@@ -41361,8 +41316,8 @@
       <w:pPr>
         <w:pStyle w:val="Heading2"/>
       </w:pPr>
-      <w:bookmarkStart w:id="80" w:name="_Toc36362376"/>
-      <w:bookmarkStart w:id="81" w:name="_Toc94452525"/>
+      <w:bookmarkStart w:id="71" w:name="_Toc36362376"/>
+      <w:bookmarkStart w:id="72" w:name="_Toc94452525"/>
       <w:r>
         <w:t xml:space="preserve">Data </w:t>
       </w:r>
@@ -41372,8 +41327,8 @@
       <w:r>
         <w:t>est</w:t>
       </w:r>
-      <w:bookmarkEnd w:id="80"/>
-      <w:bookmarkEnd w:id="81"/>
+      <w:bookmarkEnd w:id="71"/>
+      <w:bookmarkEnd w:id="72"/>
     </w:p>
     <w:p>
       <w:pPr>
@@ -41414,7 +41369,7 @@
                     </pic:cNvPicPr>
                   </pic:nvPicPr>
                   <pic:blipFill>
-                    <a:blip r:embed="rId54">
+                    <a:blip r:embed="rId50">
                       <a:extLst>
                         <a:ext uri="{28A0092B-C50C-407E-A947-70E740481C1C}">
                           <a14:useLocalDpi xmlns:a14="http://schemas.microsoft.com/office/drawing/2010/main" val="0"/>
@@ -41752,7 +41707,7 @@
                     <pic:cNvPicPr/>
                   </pic:nvPicPr>
                   <pic:blipFill>
-                    <a:blip r:embed="rId22"/>
+                    <a:blip r:embed="rId18"/>
                     <a:stretch>
                       <a:fillRect/>
                     </a:stretch>
@@ -42643,7 +42598,7 @@
                     <pic:cNvPicPr/>
                   </pic:nvPicPr>
                   <pic:blipFill>
-                    <a:blip r:embed="rId55"/>
+                    <a:blip r:embed="rId51"/>
                     <a:stretch>
                       <a:fillRect/>
                     </a:stretch>
@@ -42675,12 +42630,12 @@
           <w:rFonts w:cs="ZapfHumnst BT"/>
         </w:rPr>
       </w:pPr>
-      <w:bookmarkStart w:id="82" w:name="_Toc151974252"/>
-      <w:bookmarkStart w:id="83" w:name="_Ref175460514"/>
-      <w:bookmarkStart w:id="84" w:name="_Toc11147863"/>
+      <w:bookmarkStart w:id="73" w:name="_Toc151974252"/>
+      <w:bookmarkStart w:id="74" w:name="_Ref175460514"/>
+      <w:bookmarkStart w:id="75" w:name="_Toc11147863"/>
       <w:bookmarkEnd w:id="20"/>
       <w:bookmarkEnd w:id="21"/>
-      <w:bookmarkEnd w:id="41"/>
+      <w:bookmarkEnd w:id="40"/>
     </w:p>
     <w:p>
       <w:pPr>
@@ -42734,7 +42689,7 @@
                     </pic:cNvPicPr>
                   </pic:nvPicPr>
                   <pic:blipFill>
-                    <a:blip r:embed="rId56">
+                    <a:blip r:embed="rId52">
                       <a:extLst>
                         <a:ext uri="{28A0092B-C50C-407E-A947-70E740481C1C}">
                           <a14:useLocalDpi xmlns:a14="http://schemas.microsoft.com/office/drawing/2010/main" val="0"/>
@@ -43181,7 +43136,7 @@
                     <pic:cNvPicPr/>
                   </pic:nvPicPr>
                   <pic:blipFill>
-                    <a:blip r:embed="rId55"/>
+                    <a:blip r:embed="rId51"/>
                     <a:stretch>
                       <a:fillRect/>
                     </a:stretch>
@@ -43212,7 +43167,7 @@
       <w:r>
         <w:t xml:space="preserve">  </w:t>
       </w:r>
-      <w:bookmarkStart w:id="85" w:name="_Toc94452526"/>
+      <w:bookmarkStart w:id="76" w:name="_Toc94452526"/>
       <w:r>
         <w:t xml:space="preserve">Test </w:t>
       </w:r>
@@ -43249,7 +43204,7 @@
       <w:r>
         <w:t>(according to option)</w:t>
       </w:r>
-      <w:bookmarkEnd w:id="85"/>
+      <w:bookmarkEnd w:id="76"/>
     </w:p>
     <w:p>
       <w:pPr>
@@ -43318,7 +43273,7 @@
                     </pic:cNvPicPr>
                   </pic:nvPicPr>
                   <pic:blipFill>
-                    <a:blip r:embed="rId57">
+                    <a:blip r:embed="rId53">
                       <a:extLst>
                         <a:ext uri="{28A0092B-C50C-407E-A947-70E740481C1C}">
                           <a14:useLocalDpi xmlns:a14="http://schemas.microsoft.com/office/drawing/2010/main" val="0"/>
@@ -43377,7 +43332,7 @@
                     </pic:cNvPicPr>
                   </pic:nvPicPr>
                   <pic:blipFill>
-                    <a:blip r:embed="rId58">
+                    <a:blip r:embed="rId54">
                       <a:extLst>
                         <a:ext uri="{28A0092B-C50C-407E-A947-70E740481C1C}">
                           <a14:useLocalDpi xmlns:a14="http://schemas.microsoft.com/office/drawing/2010/main" val="0"/>
@@ -43547,7 +43502,7 @@
                     <pic:cNvPicPr/>
                   </pic:nvPicPr>
                   <pic:blipFill>
-                    <a:blip r:embed="rId59"/>
+                    <a:blip r:embed="rId55"/>
                     <a:stretch>
                       <a:fillRect/>
                     </a:stretch>
@@ -43709,7 +43664,7 @@
                     <pic:cNvPicPr/>
                   </pic:nvPicPr>
                   <pic:blipFill>
-                    <a:blip r:embed="rId60"/>
+                    <a:blip r:embed="rId56"/>
                     <a:stretch>
                       <a:fillRect/>
                     </a:stretch>
@@ -43734,14 +43689,14 @@
       <w:pPr>
         <w:pStyle w:val="Heading1"/>
       </w:pPr>
-      <w:bookmarkStart w:id="86" w:name="_Toc94452527"/>
+      <w:bookmarkStart w:id="77" w:name="_Toc94452527"/>
       <w:r>
         <w:t>Preparations for Shipment</w:t>
       </w:r>
-      <w:bookmarkEnd w:id="82"/>
-      <w:bookmarkEnd w:id="83"/>
-      <w:bookmarkEnd w:id="84"/>
-      <w:bookmarkEnd w:id="86"/>
+      <w:bookmarkEnd w:id="73"/>
+      <w:bookmarkEnd w:id="74"/>
+      <w:bookmarkEnd w:id="75"/>
+      <w:bookmarkEnd w:id="77"/>
     </w:p>
     <w:p>
       <w:pPr>
@@ -43815,13 +43770,13 @@
       <w:pPr>
         <w:pStyle w:val="Heading1"/>
       </w:pPr>
-      <w:bookmarkStart w:id="87" w:name="_Toc11147864"/>
-      <w:bookmarkStart w:id="88" w:name="_Toc94452528"/>
+      <w:bookmarkStart w:id="78" w:name="_Toc11147864"/>
+      <w:bookmarkStart w:id="79" w:name="_Toc94452528"/>
       <w:r>
         <w:t>Factory Setting</w:t>
       </w:r>
-      <w:bookmarkEnd w:id="87"/>
-      <w:bookmarkEnd w:id="88"/>
+      <w:bookmarkEnd w:id="78"/>
+      <w:bookmarkEnd w:id="79"/>
     </w:p>
     <w:p>
       <w:pPr>
@@ -43831,11 +43786,11 @@
           <w:numId w:val="33"/>
         </w:numPr>
       </w:pPr>
-      <w:bookmarkStart w:id="89" w:name="_Toc536520977"/>
-      <w:bookmarkStart w:id="90" w:name="_Toc536522442"/>
-      <w:bookmarkStart w:id="91" w:name="_Toc50350299"/>
-      <w:bookmarkStart w:id="92" w:name="_Toc151974254"/>
-      <w:bookmarkStart w:id="93" w:name="_Toc11147865"/>
+      <w:bookmarkStart w:id="80" w:name="_Toc536520977"/>
+      <w:bookmarkStart w:id="81" w:name="_Toc536522442"/>
+      <w:bookmarkStart w:id="82" w:name="_Toc50350299"/>
+      <w:bookmarkStart w:id="83" w:name="_Toc151974254"/>
+      <w:bookmarkStart w:id="84" w:name="_Toc11147865"/>
       <w:r>
         <w:t>As specified in the GFTI.</w:t>
       </w:r>
@@ -43876,30 +43831,22 @@
         </w:rPr>
       </w:pPr>
       <w:r>
-        <w:t xml:space="preserve"> </w:t>
+        <w:t xml:space="preserve"> Current configuration will be </w:t>
       </w:r>
       <w:proofErr w:type="gramStart"/>
       <w:r>
-        <w:t>Current</w:t>
+        <w:t>erased</w:t>
       </w:r>
       <w:proofErr w:type="gramEnd"/>
       <w:r>
-        <w:t xml:space="preserve"> configuration will be </w:t>
+        <w:t xml:space="preserve"> and device will reboot with factory default configuration. Are you sure? [yes/</w:t>
       </w:r>
       <w:proofErr w:type="gramStart"/>
       <w:r>
-        <w:t>erased</w:t>
+        <w:t>no]_</w:t>
       </w:r>
       <w:proofErr w:type="gramEnd"/>
       <w:r>
-        <w:t xml:space="preserve"> and device will reboot with factory default configuration. Are you sure? [yes/</w:t>
-      </w:r>
-      <w:proofErr w:type="gramStart"/>
-      <w:r>
-        <w:t>no]_</w:t>
-      </w:r>
-      <w:proofErr w:type="gramEnd"/>
-      <w:r>
         <w:t>yes</w:t>
       </w:r>
     </w:p>
@@ -43907,69 +43854,69 @@
       <w:pPr>
         <w:pStyle w:val="Heading1"/>
       </w:pPr>
-      <w:bookmarkStart w:id="94" w:name="_Toc36362386"/>
-      <w:bookmarkStart w:id="95" w:name="_Toc94452529"/>
-      <w:bookmarkStart w:id="96" w:name="_Ref534876802"/>
+      <w:bookmarkStart w:id="85" w:name="_Toc36362386"/>
+      <w:bookmarkStart w:id="86" w:name="_Toc94452529"/>
+      <w:bookmarkStart w:id="87" w:name="_Ref534876802"/>
+      <w:bookmarkEnd w:id="80"/>
+      <w:bookmarkEnd w:id="81"/>
+      <w:bookmarkEnd w:id="82"/>
+      <w:bookmarkEnd w:id="83"/>
+      <w:bookmarkEnd w:id="84"/>
+      <w:r>
+        <w:t>Safety Test</w:t>
+      </w:r>
+      <w:bookmarkEnd w:id="85"/>
+      <w:bookmarkEnd w:id="86"/>
+    </w:p>
+    <w:p>
+      <w:pPr>
+        <w:pStyle w:val="ListParagraph"/>
+        <w:ind w:left="1069"/>
+        <w:rPr>
+          <w:rFonts w:ascii="ZapfHumnst BT" w:eastAsia="Times New Roman" w:hAnsi="ZapfHumnst BT" w:cs="Miriam"/>
+        </w:rPr>
+      </w:pPr>
+      <w:r>
+        <w:rPr>
+          <w:rFonts w:ascii="ZapfHumnst BT" w:eastAsia="Times New Roman" w:hAnsi="ZapfHumnst BT" w:cs="Miriam"/>
+        </w:rPr>
+        <w:t>As specified in the GFTI.</w:t>
+      </w:r>
+      <w:r>
+        <w:rPr>
+          <w:rFonts w:ascii="ZapfHumnst BT" w:eastAsia="Times New Roman" w:hAnsi="ZapfHumnst BT" w:cs="Miriam"/>
+        </w:rPr>
+        <w:br w:type="page"/>
+      </w:r>
+      <w:bookmarkStart w:id="88" w:name="_Toc11147866"/>
+      <w:bookmarkStart w:id="89" w:name="_Ref18575007"/>
+      <w:bookmarkStart w:id="90" w:name="_Toc36362387"/>
+    </w:p>
+    <w:p>
+      <w:pPr>
+        <w:pStyle w:val="App1"/>
+        <w:rPr>
+          <w:rStyle w:val="AppendixChar"/>
+        </w:rPr>
+      </w:pPr>
+      <w:bookmarkStart w:id="91" w:name="_Ref36130659"/>
+      <w:bookmarkStart w:id="92" w:name="_Ref36130661"/>
+      <w:bookmarkStart w:id="93" w:name="_Toc36362389"/>
+      <w:bookmarkStart w:id="94" w:name="_Toc94452530"/>
+      <w:bookmarkEnd w:id="88"/>
       <w:bookmarkEnd w:id="89"/>
       <w:bookmarkEnd w:id="90"/>
+      <w:r>
+        <w:rPr>
+          <w:rStyle w:val="AppendixChar"/>
+        </w:rPr>
+        <w:lastRenderedPageBreak/>
+        <w:t>EEPROM Parameters</w:t>
+      </w:r>
       <w:bookmarkEnd w:id="91"/>
       <w:bookmarkEnd w:id="92"/>
       <w:bookmarkEnd w:id="93"/>
-      <w:r>
-        <w:t>Safety Test</w:t>
-      </w:r>
       <w:bookmarkEnd w:id="94"/>
-      <w:bookmarkEnd w:id="95"/>
-    </w:p>
-    <w:p>
-      <w:pPr>
-        <w:pStyle w:val="ListParagraph"/>
-        <w:ind w:left="1069"/>
-        <w:rPr>
-          <w:rFonts w:ascii="ZapfHumnst BT" w:eastAsia="Times New Roman" w:hAnsi="ZapfHumnst BT" w:cs="Miriam"/>
-        </w:rPr>
-      </w:pPr>
-      <w:r>
-        <w:rPr>
-          <w:rFonts w:ascii="ZapfHumnst BT" w:eastAsia="Times New Roman" w:hAnsi="ZapfHumnst BT" w:cs="Miriam"/>
-        </w:rPr>
-        <w:t>As specified in the GFTI.</w:t>
-      </w:r>
-      <w:r>
-        <w:rPr>
-          <w:rFonts w:ascii="ZapfHumnst BT" w:eastAsia="Times New Roman" w:hAnsi="ZapfHumnst BT" w:cs="Miriam"/>
-        </w:rPr>
-        <w:br w:type="page"/>
-      </w:r>
-      <w:bookmarkStart w:id="97" w:name="_Toc11147866"/>
-      <w:bookmarkStart w:id="98" w:name="_Ref18575007"/>
-      <w:bookmarkStart w:id="99" w:name="_Toc36362387"/>
-    </w:p>
-    <w:p>
-      <w:pPr>
-        <w:pStyle w:val="App1"/>
-        <w:rPr>
-          <w:rStyle w:val="AppendixChar"/>
-        </w:rPr>
-      </w:pPr>
-      <w:bookmarkStart w:id="100" w:name="_Ref36130659"/>
-      <w:bookmarkStart w:id="101" w:name="_Ref36130661"/>
-      <w:bookmarkStart w:id="102" w:name="_Toc36362389"/>
-      <w:bookmarkStart w:id="103" w:name="_Toc94452530"/>
-      <w:bookmarkEnd w:id="97"/>
-      <w:bookmarkEnd w:id="98"/>
-      <w:bookmarkEnd w:id="99"/>
-      <w:r>
-        <w:rPr>
-          <w:rStyle w:val="AppendixChar"/>
-        </w:rPr>
-        <w:lastRenderedPageBreak/>
-        <w:t>EEPROM Parameters</w:t>
-      </w:r>
-      <w:bookmarkEnd w:id="100"/>
-      <w:bookmarkEnd w:id="101"/>
-      <w:bookmarkEnd w:id="102"/>
-      <w:bookmarkEnd w:id="103"/>
     </w:p>
     <w:p>
       <w:pPr>
@@ -44063,9 +44010,9 @@
           <w:rStyle w:val="AppendixChar"/>
         </w:rPr>
       </w:pPr>
-      <w:bookmarkStart w:id="104" w:name="_Ref78377581"/>
-      <w:bookmarkStart w:id="105" w:name="_Toc94452531"/>
-      <w:bookmarkEnd w:id="96"/>
+      <w:bookmarkStart w:id="95" w:name="_Ref78377581"/>
+      <w:bookmarkStart w:id="96" w:name="_Toc94452531"/>
+      <w:bookmarkEnd w:id="87"/>
       <w:r>
         <w:rPr>
           <w:rStyle w:val="AppendixChar"/>
@@ -44073,8 +44020,8 @@
         <w:lastRenderedPageBreak/>
         <w:t>ETX-204 generator configuration</w:t>
       </w:r>
-      <w:bookmarkEnd w:id="104"/>
-      <w:bookmarkEnd w:id="105"/>
+      <w:bookmarkEnd w:id="95"/>
+      <w:bookmarkEnd w:id="96"/>
     </w:p>
     <w:p>
       <w:pPr>
@@ -45114,7 +45061,7 @@
                     <pic:cNvPicPr/>
                   </pic:nvPicPr>
                   <pic:blipFill>
-                    <a:blip r:embed="rId61"/>
+                    <a:blip r:embed="rId57"/>
                     <a:stretch>
                       <a:fillRect/>
                     </a:stretch>
@@ -46102,7 +46049,7 @@
                     <pic:cNvPicPr/>
                   </pic:nvPicPr>
                   <pic:blipFill>
-                    <a:blip r:embed="rId61"/>
+                    <a:blip r:embed="rId57"/>
                     <a:stretch>
                       <a:fillRect/>
                     </a:stretch>
@@ -46165,9 +46112,9 @@
       </w:pPr>
     </w:p>
     <w:sectPr>
-      <w:headerReference w:type="default" r:id="rId62"/>
-      <w:footerReference w:type="default" r:id="rId63"/>
-      <w:headerReference w:type="first" r:id="rId64"/>
+      <w:headerReference w:type="default" r:id="rId58"/>
+      <w:footerReference w:type="default" r:id="rId59"/>
+      <w:headerReference w:type="first" r:id="rId60"/>
       <w:type w:val="continuous"/>
       <w:pgSz w:w="12240" w:h="15840" w:code="1"/>
       <w:pgMar w:top="720" w:right="1418" w:bottom="540" w:left="1418" w:header="180" w:footer="109" w:gutter="0"/>
@@ -46177,353 +46124,6 @@
     </w:sectPr>
   </w:body>
 </w:document>
-</file>
-
-<file path=word/comments.xml><?xml version="1.0" encoding="utf-8"?>
-<w:comments xmlns:wpc="http://schemas.microsoft.com/office/word/2010/wordprocessingCanvas" xmlns:cx="http://schemas.microsoft.com/office/drawing/2014/chartex" xmlns:cx1="http://schemas.microsoft.com/office/drawing/2015/9/8/chartex" xmlns:cx2="http://schemas.microsoft.com/office/drawing/2015/10/21/chartex" xmlns:cx3="http://schemas.microsoft.com/office/drawing/2016/5/9/chartex" xmlns:cx4="http://schemas.microsoft.com/office/drawing/2016/5/10/chartex" xmlns:cx5="http://schemas.microsoft.com/office/drawing/2016/5/11/chartex" xmlns:cx6="http://schemas.microsoft.com/office/drawing/2016/5/12/chartex" xmlns:cx7="http://schemas.microsoft.com/office/drawing/2016/5/13/chartex" xmlns:cx8="http://schemas.microsoft.com/office/drawing/2016/5/14/chartex" xmlns:mc="http://schemas.openxmlformats.org/markup-compatibility/2006" xmlns:aink="http://schemas.microsoft.com/office/drawing/2016/ink" xmlns:am3d="http://schemas.microsoft.com/office/drawing/2017/model3d" xmlns:o="urn:schemas-microsoft-com:office:office" xmlns:oel="http://schemas.microsoft.com/office/2019/extlst" xmlns:r="http://schemas.openxmlformats.org/officeDocument/2006/relationships" xmlns:m="http://schemas.openxmlformats.org/officeDocument/2006/math" xmlns:v="urn:schemas-microsoft-com:vml" xmlns:wp14="http://schemas.microsoft.com/office/word/2010/wordprocessingDrawing" xmlns:wp="http://schemas.openxmlformats.org/drawingml/2006/wordprocessingDrawing" xmlns:w10="urn:schemas-microsoft-com:office:word" xmlns:w="http://schemas.openxmlformats.org/wordprocessingml/2006/main" xmlns:w14="http://schemas.microsoft.com/office/word/2010/wordml" xmlns:w15="http://schemas.microsoft.com/office/word/2012/wordml" xmlns:w16cex="http://schemas.microsoft.com/office/word/2018/wordml/cex" xmlns:w16cid="http://schemas.microsoft.com/office/word/2016/wordml/cid" xmlns:w16="http://schemas.microsoft.com/office/word/2018/wordml" xmlns:w16sdtdh="http://schemas.microsoft.com/office/word/2020/wordml/sdtdatahash" xmlns:w16se="http://schemas.microsoft.com/office/word/2015/wordml/symex" xmlns:wpg="http://schemas.microsoft.com/office/word/2010/wordprocessingGroup" xmlns:wpi="http://schemas.microsoft.com/office/word/2010/wordprocessingInk" xmlns:wne="http://schemas.microsoft.com/office/word/2006/wordml" xmlns:wps="http://schemas.microsoft.com/office/word/2010/wordprocessingShape" mc:Ignorable="w14 w15 w16se w16cid w16 w16cex w16sdtdh wp14">
-  <w:comment w:id="35" w:author="Ilya Ginzburg" w:date="2024-01-14T07:53:00Z" w:initials="IG">
-    <w:p>
-      <w:pPr>
-        <w:pStyle w:val="CommentText"/>
-        <w:ind w:left="0"/>
-      </w:pPr>
-      <w:r>
-        <w:rPr>
-          <w:rStyle w:val="CommentReference"/>
-        </w:rPr>
-        <w:annotationRef/>
-      </w:r>
-      <w:r>
-        <w:rPr>
-          <w:rFonts w:hint="eastAsia"/>
-          <w:rtl/>
-        </w:rPr>
-        <w:t>ממתין</w:t>
-      </w:r>
-      <w:r>
-        <w:rPr>
-          <w:rtl/>
-        </w:rPr>
-        <w:t xml:space="preserve"> </w:t>
-      </w:r>
-      <w:r>
-        <w:rPr>
-          <w:rFonts w:hint="eastAsia"/>
-          <w:rtl/>
-        </w:rPr>
-        <w:t>למוצר</w:t>
-      </w:r>
-    </w:p>
-  </w:comment>
-  <w:comment w:id="60" w:author="Ilya Ginzburg" w:date="2024-01-14T08:18:00Z" w:initials="IG">
-    <w:p>
-      <w:pPr>
-        <w:pStyle w:val="CommentText"/>
-        <w:ind w:left="0"/>
-      </w:pPr>
-      <w:r>
-        <w:rPr>
-          <w:rStyle w:val="CommentReference"/>
-        </w:rPr>
-        <w:annotationRef/>
-      </w:r>
-      <w:r>
-        <w:rPr>
-          <w:rFonts w:hint="eastAsia"/>
-          <w:rtl/>
-        </w:rPr>
-        <w:t>הוספתי</w:t>
-      </w:r>
-    </w:p>
-  </w:comment>
-  <w:comment w:id="61" w:author="Ilya Ginzburg" w:date="2024-01-14T08:19:00Z" w:initials="IG">
-    <w:p>
-      <w:pPr>
-        <w:pStyle w:val="CommentText"/>
-        <w:ind w:left="0"/>
-      </w:pPr>
-      <w:r>
-        <w:rPr>
-          <w:rStyle w:val="CommentReference"/>
-        </w:rPr>
-        <w:annotationRef/>
-      </w:r>
-      <w:r>
-        <w:rPr>
-          <w:rFonts w:hint="eastAsia"/>
-          <w:rtl/>
-        </w:rPr>
-        <w:t>כבר</w:t>
-      </w:r>
-      <w:r>
-        <w:rPr>
-          <w:rtl/>
-        </w:rPr>
-        <w:t xml:space="preserve"> </w:t>
-      </w:r>
-      <w:r>
-        <w:rPr>
-          <w:rFonts w:hint="eastAsia"/>
-          <w:rtl/>
-        </w:rPr>
-        <w:t>היה</w:t>
-      </w:r>
-      <w:r>
-        <w:rPr>
-          <w:rtl/>
-        </w:rPr>
-        <w:t xml:space="preserve"> </w:t>
-      </w:r>
-      <w:r>
-        <w:rPr>
-          <w:rFonts w:hint="eastAsia"/>
-          <w:rtl/>
-        </w:rPr>
-        <w:t>קיים</w:t>
-      </w:r>
-    </w:p>
-  </w:comment>
-  <w:comment w:id="68" w:author="Ilya Ginzburg" w:date="2024-01-14T08:22:00Z" w:initials="IG">
-    <w:p>
-      <w:pPr>
-        <w:pStyle w:val="CommentText"/>
-        <w:ind w:left="0"/>
-      </w:pPr>
-      <w:r>
-        <w:rPr>
-          <w:rStyle w:val="CommentReference"/>
-        </w:rPr>
-        <w:annotationRef/>
-      </w:r>
-      <w:r>
-        <w:rPr>
-          <w:rFonts w:hint="eastAsia"/>
-          <w:rtl/>
-        </w:rPr>
-        <w:t>השורה</w:t>
-      </w:r>
-      <w:r>
-        <w:rPr>
-          <w:rtl/>
-        </w:rPr>
-        <w:t xml:space="preserve"> </w:t>
-      </w:r>
-      <w:r>
-        <w:rPr>
-          <w:rFonts w:hint="eastAsia"/>
-          <w:rtl/>
-        </w:rPr>
-        <w:t>הייתה</w:t>
-      </w:r>
-      <w:r>
-        <w:rPr>
-          <w:rtl/>
-        </w:rPr>
-        <w:t xml:space="preserve"> </w:t>
-      </w:r>
-      <w:r>
-        <w:rPr>
-          <w:rFonts w:hint="eastAsia"/>
-          <w:rtl/>
-        </w:rPr>
-        <w:t>קיימת</w:t>
-      </w:r>
-      <w:r>
-        <w:rPr>
-          <w:rtl/>
-        </w:rPr>
-        <w:t xml:space="preserve"> </w:t>
-      </w:r>
-      <w:r>
-        <w:rPr>
-          <w:rFonts w:hint="eastAsia"/>
-          <w:rtl/>
-        </w:rPr>
-        <w:t>ב</w:t>
-      </w:r>
-      <w:r>
-        <w:t>-L4</w:t>
-      </w:r>
-    </w:p>
-  </w:comment>
-  <w:comment w:id="70" w:author="Ilya Ginzburg" w:date="2024-01-14T08:32:00Z" w:initials="IG">
-    <w:p>
-      <w:pPr>
-        <w:pStyle w:val="CommentText"/>
-        <w:ind w:left="0"/>
-      </w:pPr>
-      <w:r>
-        <w:rPr>
-          <w:rStyle w:val="CommentReference"/>
-        </w:rPr>
-        <w:annotationRef/>
-      </w:r>
-      <w:r>
-        <w:rPr>
-          <w:rFonts w:hint="eastAsia"/>
-          <w:rtl/>
-        </w:rPr>
-        <w:t>הוספתי</w:t>
-      </w:r>
-      <w:r>
-        <w:rPr>
-          <w:rtl/>
-        </w:rPr>
-        <w:t xml:space="preserve">, </w:t>
-      </w:r>
-      <w:r>
-        <w:rPr>
-          <w:rFonts w:hint="eastAsia"/>
-          <w:rtl/>
-        </w:rPr>
-        <w:t>כל</w:t>
-      </w:r>
-      <w:r>
-        <w:rPr>
-          <w:rtl/>
-        </w:rPr>
-        <w:t xml:space="preserve"> </w:t>
-      </w:r>
-      <w:r>
-        <w:rPr>
-          <w:rFonts w:hint="eastAsia"/>
-          <w:rtl/>
-        </w:rPr>
-        <w:t>שאר</w:t>
-      </w:r>
-      <w:r>
-        <w:rPr>
-          <w:rtl/>
-        </w:rPr>
-        <w:t xml:space="preserve"> </w:t>
-      </w:r>
-      <w:r>
-        <w:rPr>
-          <w:rFonts w:hint="eastAsia"/>
-          <w:rtl/>
-        </w:rPr>
-        <w:t>הירוק</w:t>
-      </w:r>
-      <w:r>
-        <w:rPr>
-          <w:rtl/>
-        </w:rPr>
-        <w:t xml:space="preserve"> </w:t>
-      </w:r>
-      <w:r>
-        <w:rPr>
-          <w:rFonts w:hint="eastAsia"/>
-          <w:rtl/>
-        </w:rPr>
-        <w:t>היה</w:t>
-      </w:r>
-      <w:r>
-        <w:rPr>
-          <w:rtl/>
-        </w:rPr>
-        <w:t xml:space="preserve"> </w:t>
-      </w:r>
-      <w:r>
-        <w:rPr>
-          <w:rFonts w:hint="eastAsia"/>
-          <w:rtl/>
-        </w:rPr>
-        <w:t>קיים</w:t>
-      </w:r>
-    </w:p>
-  </w:comment>
-  <w:comment w:id="72" w:author="Ilya Ginzburg" w:date="2024-01-14T08:56:00Z" w:initials="IG">
-    <w:p>
-      <w:pPr>
-        <w:pStyle w:val="CommentText"/>
-        <w:ind w:left="0"/>
-      </w:pPr>
-      <w:r>
-        <w:rPr>
-          <w:rStyle w:val="CommentReference"/>
-        </w:rPr>
-        <w:annotationRef/>
-      </w:r>
-      <w:r>
-        <w:rPr>
-          <w:rFonts w:hint="eastAsia"/>
-          <w:rtl/>
-        </w:rPr>
-        <w:t>הוספתי</w:t>
-      </w:r>
-    </w:p>
-  </w:comment>
-  <w:comment w:id="79" w:author="Ilya Ginzburg" w:date="2024-01-14T07:52:00Z" w:initials="IG">
-    <w:p>
-      <w:pPr>
-        <w:pStyle w:val="CommentText"/>
-        <w:ind w:left="0"/>
-      </w:pPr>
-      <w:r>
-        <w:rPr>
-          <w:rStyle w:val="CommentReference"/>
-        </w:rPr>
-        <w:annotationRef/>
-      </w:r>
-      <w:r>
-        <w:rPr>
-          <w:rFonts w:hint="eastAsia"/>
-          <w:rtl/>
-        </w:rPr>
-        <w:t>ממתין</w:t>
-      </w:r>
-      <w:r>
-        <w:rPr>
-          <w:rtl/>
-        </w:rPr>
-        <w:t xml:space="preserve"> </w:t>
-      </w:r>
-      <w:r>
-        <w:rPr>
-          <w:rFonts w:hint="eastAsia"/>
-          <w:rtl/>
-        </w:rPr>
-        <w:t>למערך</w:t>
-      </w:r>
-    </w:p>
-  </w:comment>
-</w:comments>
-</file>
-
-<file path=word/commentsExtended.xml><?xml version="1.0" encoding="utf-8"?>
-<w15:commentsEx xmlns:wpc="http://schemas.microsoft.com/office/word/2010/wordprocessingCanvas" xmlns:cx="http://schemas.microsoft.com/office/drawing/2014/chartex" xmlns:cx1="http://schemas.microsoft.com/office/drawing/2015/9/8/chartex" xmlns:cx2="http://schemas.microsoft.com/office/drawing/2015/10/21/chartex" xmlns:cx3="http://schemas.microsoft.com/office/drawing/2016/5/9/chartex" xmlns:cx4="http://schemas.microsoft.com/office/drawing/2016/5/10/chartex" xmlns:cx5="http://schemas.microsoft.com/office/drawing/2016/5/11/chartex" xmlns:cx6="http://schemas.microsoft.com/office/drawing/2016/5/12/chartex" xmlns:cx7="http://schemas.microsoft.com/office/drawing/2016/5/13/chartex" xmlns:cx8="http://schemas.microsoft.com/office/drawing/2016/5/14/chartex" xmlns:mc="http://schemas.openxmlformats.org/markup-compatibility/2006" xmlns:aink="http://schemas.microsoft.com/office/drawing/2016/ink" xmlns:am3d="http://schemas.microsoft.com/office/drawing/2017/model3d" xmlns:o="urn:schemas-microsoft-com:office:office" xmlns:oel="http://schemas.microsoft.com/office/2019/extlst" xmlns:r="http://schemas.openxmlformats.org/officeDocument/2006/relationships" xmlns:m="http://schemas.openxmlformats.org/officeDocument/2006/math" xmlns:v="urn:schemas-microsoft-com:vml" xmlns:wp14="http://schemas.microsoft.com/office/word/2010/wordprocessingDrawing" xmlns:wp="http://schemas.openxmlformats.org/drawingml/2006/wordprocessingDrawing" xmlns:w10="urn:schemas-microsoft-com:office:word" xmlns:w="http://schemas.openxmlformats.org/wordprocessingml/2006/main" xmlns:w14="http://schemas.microsoft.com/office/word/2010/wordml" xmlns:w15="http://schemas.microsoft.com/office/word/2012/wordml" xmlns:w16cex="http://schemas.microsoft.com/office/word/2018/wordml/cex" xmlns:w16cid="http://schemas.microsoft.com/office/word/2016/wordml/cid" xmlns:w16="http://schemas.microsoft.com/office/word/2018/wordml" xmlns:w16sdtdh="http://schemas.microsoft.com/office/word/2020/wordml/sdtdatahash" xmlns:w16se="http://schemas.microsoft.com/office/word/2015/wordml/symex" xmlns:wpg="http://schemas.microsoft.com/office/word/2010/wordprocessingGroup" xmlns:wpi="http://schemas.microsoft.com/office/word/2010/wordprocessingInk" xmlns:wne="http://schemas.microsoft.com/office/word/2006/wordml" xmlns:wps="http://schemas.microsoft.com/office/word/2010/wordprocessingShape" mc:Ignorable="w14 w15 w16se w16cid w16 w16cex w16sdtdh wp14">
-  <w15:commentEx w15:paraId="0DB54B43" w15:done="0"/>
-  <w15:commentEx w15:paraId="5EB2B2CA" w15:done="0"/>
-  <w15:commentEx w15:paraId="58A20F1B" w15:done="0"/>
-  <w15:commentEx w15:paraId="376D66C1" w15:done="0"/>
-  <w15:commentEx w15:paraId="6D17279A" w15:done="0"/>
-  <w15:commentEx w15:paraId="3B2A24CA" w15:done="0"/>
-  <w15:commentEx w15:paraId="440092B7" w15:done="0"/>
-</w15:commentsEx>
-</file>
-
-<file path=word/commentsExtensible.xml><?xml version="1.0" encoding="utf-8"?>
-<w16cex:commentsExtensible xmlns:wpc="http://schemas.microsoft.com/office/word/2010/wordprocessingCanvas" xmlns:cx="http://schemas.microsoft.com/office/drawing/2014/chartex" xmlns:cx1="http://schemas.microsoft.com/office/drawing/2015/9/8/chartex" xmlns:cx2="http://schemas.microsoft.com/office/drawing/2015/10/21/chartex" xmlns:cx3="http://schemas.microsoft.com/office/drawing/2016/5/9/chartex" xmlns:cx4="http://schemas.microsoft.com/office/drawing/2016/5/10/chartex" xmlns:cx5="http://schemas.microsoft.com/office/drawing/2016/5/11/chartex" xmlns:cx6="http://schemas.microsoft.com/office/drawing/2016/5/12/chartex" xmlns:cx7="http://schemas.microsoft.com/office/drawing/2016/5/13/chartex" xmlns:cx8="http://schemas.microsoft.com/office/drawing/2016/5/14/chartex" xmlns:cr="http://schemas.microsoft.com/office/comments/2020/reactions" xmlns:mc="http://schemas.openxmlformats.org/markup-compatibility/2006" xmlns:aink="http://schemas.microsoft.com/office/drawing/2016/ink" xmlns:am3d="http://schemas.microsoft.com/office/drawing/2017/model3d" xmlns:o="urn:schemas-microsoft-com:office:office" xmlns:oel="http://schemas.microsoft.com/office/2019/extlst" xmlns:r="http://schemas.openxmlformats.org/officeDocument/2006/relationships" xmlns:m="http://schemas.openxmlformats.org/officeDocument/2006/math" xmlns:v="urn:schemas-microsoft-com:vml" xmlns:wp14="http://schemas.microsoft.com/office/word/2010/wordprocessingDrawing" xmlns:wp="http://schemas.openxmlformats.org/drawingml/2006/wordprocessingDrawing" xmlns:w10="urn:schemas-microsoft-com:office:word" xmlns:w="http://schemas.openxmlformats.org/wordprocessingml/2006/main" xmlns:w14="http://schemas.microsoft.com/office/word/2010/wordml" xmlns:w15="http://schemas.microsoft.com/office/word/2012/wordml" xmlns:w16cex="http://schemas.microsoft.com/office/word/2018/wordml/cex" xmlns:w16cid="http://schemas.microsoft.com/office/word/2016/wordml/cid" xmlns:w16="http://schemas.microsoft.com/office/word/2018/wordml" xmlns:w16sdtdh="http://schemas.microsoft.com/office/word/2020/wordml/sdtdatahash" xmlns:w16se="http://schemas.microsoft.com/office/word/2015/wordml/symex" xmlns:wpg="http://schemas.microsoft.com/office/word/2010/wordprocessingGroup" xmlns:wpi="http://schemas.microsoft.com/office/word/2010/wordprocessingInk" xmlns:wne="http://schemas.microsoft.com/office/word/2006/wordml" xmlns:wps="http://schemas.microsoft.com/office/word/2010/wordprocessingShape" mc:Ignorable="w14 w15 w16se w16cid w16 w16cex w16sdtdh cr wp14">
-  <w16cex:commentExtensible w16cex:durableId="4BA4E449" w16cex:dateUtc="2024-01-14T05:53:00Z"/>
-  <w16cex:commentExtensible w16cex:durableId="18CA996C" w16cex:dateUtc="2024-01-14T06:18:00Z"/>
-  <w16cex:commentExtensible w16cex:durableId="24DB812D" w16cex:dateUtc="2024-01-14T06:19:00Z"/>
-  <w16cex:commentExtensible w16cex:durableId="415F99E4" w16cex:dateUtc="2024-01-14T06:22:00Z"/>
-  <w16cex:commentExtensible w16cex:durableId="4AC269C8" w16cex:dateUtc="2024-01-14T06:32:00Z"/>
-  <w16cex:commentExtensible w16cex:durableId="551DF414" w16cex:dateUtc="2024-01-14T06:56:00Z"/>
-  <w16cex:commentExtensible w16cex:durableId="0117E1CF" w16cex:dateUtc="2024-01-14T05:52:00Z"/>
-</w16cex:commentsExtensible>
-</file>
-
-<file path=word/commentsIds.xml><?xml version="1.0" encoding="utf-8"?>
-<w16cid:commentsIds xmlns:wpc="http://schemas.microsoft.com/office/word/2010/wordprocessingCanvas" xmlns:cx="http://schemas.microsoft.com/office/drawing/2014/chartex" xmlns:cx1="http://schemas.microsoft.com/office/drawing/2015/9/8/chartex" xmlns:cx2="http://schemas.microsoft.com/office/drawing/2015/10/21/chartex" xmlns:cx3="http://schemas.microsoft.com/office/drawing/2016/5/9/chartex" xmlns:cx4="http://schemas.microsoft.com/office/drawing/2016/5/10/chartex" xmlns:cx5="http://schemas.microsoft.com/office/drawing/2016/5/11/chartex" xmlns:cx6="http://schemas.microsoft.com/office/drawing/2016/5/12/chartex" xmlns:cx7="http://schemas.microsoft.com/office/drawing/2016/5/13/chartex" xmlns:cx8="http://schemas.microsoft.com/office/drawing/2016/5/14/chartex" xmlns:mc="http://schemas.openxmlformats.org/markup-compatibility/2006" xmlns:aink="http://schemas.microsoft.com/office/drawing/2016/ink" xmlns:am3d="http://schemas.microsoft.com/office/drawing/2017/model3d" xmlns:o="urn:schemas-microsoft-com:office:office" xmlns:oel="http://schemas.microsoft.com/office/2019/extlst" xmlns:r="http://schemas.openxmlformats.org/officeDocument/2006/relationships" xmlns:m="http://schemas.openxmlformats.org/officeDocument/2006/math" xmlns:v="urn:schemas-microsoft-com:vml" xmlns:wp14="http://schemas.microsoft.com/office/word/2010/wordprocessingDrawing" xmlns:wp="http://schemas.openxmlformats.org/drawingml/2006/wordprocessingDrawing" xmlns:w10="urn:schemas-microsoft-com:office:word" xmlns:w="http://schemas.openxmlformats.org/wordprocessingml/2006/main" xmlns:w14="http://schemas.microsoft.com/office/word/2010/wordml" xmlns:w15="http://schemas.microsoft.com/office/word/2012/wordml" xmlns:w16cex="http://schemas.microsoft.com/office/word/2018/wordml/cex" xmlns:w16cid="http://schemas.microsoft.com/office/word/2016/wordml/cid" xmlns:w16="http://schemas.microsoft.com/office/word/2018/wordml" xmlns:w16sdtdh="http://schemas.microsoft.com/office/word/2020/wordml/sdtdatahash" xmlns:w16se="http://schemas.microsoft.com/office/word/2015/wordml/symex" xmlns:wpg="http://schemas.microsoft.com/office/word/2010/wordprocessingGroup" xmlns:wpi="http://schemas.microsoft.com/office/word/2010/wordprocessingInk" xmlns:wne="http://schemas.microsoft.com/office/word/2006/wordml" xmlns:wps="http://schemas.microsoft.com/office/word/2010/wordprocessingShape" mc:Ignorable="w14 w15 w16se w16cid w16 w16cex w16sdtdh wp14">
-  <w16cid:commentId w16cid:paraId="0DB54B43" w16cid:durableId="4BA4E449"/>
-  <w16cid:commentId w16cid:paraId="5EB2B2CA" w16cid:durableId="18CA996C"/>
-  <w16cid:commentId w16cid:paraId="58A20F1B" w16cid:durableId="24DB812D"/>
-  <w16cid:commentId w16cid:paraId="376D66C1" w16cid:durableId="415F99E4"/>
-  <w16cid:commentId w16cid:paraId="6D17279A" w16cid:durableId="4AC269C8"/>
-  <w16cid:commentId w16cid:paraId="3B2A24CA" w16cid:durableId="551DF414"/>
-  <w16cid:commentId w16cid:paraId="440092B7" w16cid:durableId="0117E1CF"/>
-</w16cid:commentsIds>
 </file>
 
 <file path=word/endnotes.xml><?xml version="1.0" encoding="utf-8"?>
@@ -51254,14 +50854,6 @@
   </w:num>
   <w:numIdMacAtCleanup w:val="36"/>
 </w:numbering>
-</file>
-
-<file path=word/people.xml><?xml version="1.0" encoding="utf-8"?>
-<w15:people xmlns:wpc="http://schemas.microsoft.com/office/word/2010/wordprocessingCanvas" xmlns:cx="http://schemas.microsoft.com/office/drawing/2014/chartex" xmlns:cx1="http://schemas.microsoft.com/office/drawing/2015/9/8/chartex" xmlns:cx2="http://schemas.microsoft.com/office/drawing/2015/10/21/chartex" xmlns:cx3="http://schemas.microsoft.com/office/drawing/2016/5/9/chartex" xmlns:cx4="http://schemas.microsoft.com/office/drawing/2016/5/10/chartex" xmlns:cx5="http://schemas.microsoft.com/office/drawing/2016/5/11/chartex" xmlns:cx6="http://schemas.microsoft.com/office/drawing/2016/5/12/chartex" xmlns:cx7="http://schemas.microsoft.com/office/drawing/2016/5/13/chartex" xmlns:cx8="http://schemas.microsoft.com/office/drawing/2016/5/14/chartex" xmlns:mc="http://schemas.openxmlformats.org/markup-compatibility/2006" xmlns:aink="http://schemas.microsoft.com/office/drawing/2016/ink" xmlns:am3d="http://schemas.microsoft.com/office/drawing/2017/model3d" xmlns:o="urn:schemas-microsoft-com:office:office" xmlns:oel="http://schemas.microsoft.com/office/2019/extlst" xmlns:r="http://schemas.openxmlformats.org/officeDocument/2006/relationships" xmlns:m="http://schemas.openxmlformats.org/officeDocument/2006/math" xmlns:v="urn:schemas-microsoft-com:vml" xmlns:wp14="http://schemas.microsoft.com/office/word/2010/wordprocessingDrawing" xmlns:wp="http://schemas.openxmlformats.org/drawingml/2006/wordprocessingDrawing" xmlns:w10="urn:schemas-microsoft-com:office:word" xmlns:w="http://schemas.openxmlformats.org/wordprocessingml/2006/main" xmlns:w14="http://schemas.microsoft.com/office/word/2010/wordml" xmlns:w15="http://schemas.microsoft.com/office/word/2012/wordml" xmlns:w16cex="http://schemas.microsoft.com/office/word/2018/wordml/cex" xmlns:w16cid="http://schemas.microsoft.com/office/word/2016/wordml/cid" xmlns:w16="http://schemas.microsoft.com/office/word/2018/wordml" xmlns:w16sdtdh="http://schemas.microsoft.com/office/word/2020/wordml/sdtdatahash" xmlns:w16se="http://schemas.microsoft.com/office/word/2015/wordml/symex" xmlns:wpg="http://schemas.microsoft.com/office/word/2010/wordprocessingGroup" xmlns:wpi="http://schemas.microsoft.com/office/word/2010/wordprocessingInk" xmlns:wne="http://schemas.microsoft.com/office/word/2006/wordml" xmlns:wps="http://schemas.microsoft.com/office/word/2010/wordprocessingShape" mc:Ignorable="w14 w15 w16se w16cid w16 w16cex w16sdtdh wp14">
-  <w15:person w15:author="Ilya Ginzburg">
-    <w15:presenceInfo w15:providerId="AD" w15:userId="S::ilya_g@rad.com::5c5adcc8-fd80-41c3-b0fe-e7d912f30da2"/>
-  </w15:person>
-</w15:people>
 </file>
 
 <file path=word/styles.xml><?xml version="1.0" encoding="utf-8"?>
@@ -53560,7 +53152,7 @@
       <w:rFonts w:ascii="Times New Roman" w:hAnsi="Times New Roman" w:cs="Times New Roman"/>
       <w:sz w:val="24"/>
       <w:szCs w:val="24"/>
-      <w:lang/>
+      <w:lang w:val="en-IL" w:eastAsia="en-IL"/>
     </w:rPr>
   </w:style>
 </w:styles>
@@ -54014,6 +53606,15 @@
 </file>
 
 <file path=customXml/item2.xml><?xml version="1.0" encoding="utf-8"?>
+<b:Sources xmlns:b="http://schemas.openxmlformats.org/officeDocument/2006/bibliography" xmlns="http://schemas.openxmlformats.org/officeDocument/2006/bibliography" SelectedStyle="\APA.XSL" StyleName="APA Fifth Edition">
+  <b:Source xmlns:b="http://schemas.openxmlformats.org/officeDocument/2006/bibliography" xmlns="http://schemas.openxmlformats.org/officeDocument/2006/bibliography">
+    <b:Tag>Table</b:Tag>
+    <b:RefOrder>1</b:RefOrder>
+  </b:Source>
+</b:Sources>
+</file>
+
+<file path=customXml/item3.xml><?xml version="1.0" encoding="utf-8"?>
 <?mso-contentType ?>
 <FormTemplates xmlns="http://schemas.microsoft.com/sharepoint/v3/contenttype/forms">
   <Display>DocumentLibraryForm</Display>
@@ -54022,19 +53623,10 @@
 </FormTemplates>
 </file>
 
-<file path=customXml/item3.xml><?xml version="1.0" encoding="utf-8"?>
+<file path=customXml/item4.xml><?xml version="1.0" encoding="utf-8"?>
 <p:properties xmlns:p="http://schemas.microsoft.com/office/2006/metadata/properties" xmlns:xsi="http://www.w3.org/2001/XMLSchema-instance" xmlns:pc="http://schemas.microsoft.com/office/infopath/2007/PartnerControls">
   <documentManagement/>
 </p:properties>
-</file>
-
-<file path=customXml/item4.xml><?xml version="1.0" encoding="utf-8"?>
-<b:Sources xmlns:b="http://schemas.openxmlformats.org/officeDocument/2006/bibliography" xmlns="http://schemas.openxmlformats.org/officeDocument/2006/bibliography" SelectedStyle="\APA.XSL" StyleName="APA Fifth Edition">
-  <b:Source xmlns:b="http://schemas.openxmlformats.org/officeDocument/2006/bibliography" xmlns="http://schemas.openxmlformats.org/officeDocument/2006/bibliography">
-    <b:Tag>Table</b:Tag>
-    <b:RefOrder>1</b:RefOrder>
-  </b:Source>
-</b:Sources>
 </file>
 
 <file path=customXml/itemProps1.xml><?xml version="1.0" encoding="utf-8"?>
@@ -54056,6 +53648,14 @@
 </file>
 
 <file path=customXml/itemProps2.xml><?xml version="1.0" encoding="utf-8"?>
+<ds:datastoreItem xmlns:ds="http://schemas.openxmlformats.org/officeDocument/2006/customXml" ds:itemID="{47597AFB-20CA-43B8-AACA-770C54F2076D}">
+  <ds:schemaRefs>
+    <ds:schemaRef ds:uri="http://schemas.openxmlformats.org/officeDocument/2006/bibliography"/>
+  </ds:schemaRefs>
+</ds:datastoreItem>
+</file>
+
+<file path=customXml/itemProps3.xml><?xml version="1.0" encoding="utf-8"?>
 <ds:datastoreItem xmlns:ds="http://schemas.openxmlformats.org/officeDocument/2006/customXml" ds:itemID="{326E428D-FDA2-439C-AF29-1F64CDE510E3}">
   <ds:schemaRefs>
     <ds:schemaRef ds:uri="http://schemas.microsoft.com/sharepoint/v3/contenttype/forms"/>
@@ -54063,19 +53663,11 @@
 </ds:datastoreItem>
 </file>
 
-<file path=customXml/itemProps3.xml><?xml version="1.0" encoding="utf-8"?>
+<file path=customXml/itemProps4.xml><?xml version="1.0" encoding="utf-8"?>
 <ds:datastoreItem xmlns:ds="http://schemas.openxmlformats.org/officeDocument/2006/customXml" ds:itemID="{D0D292ED-030F-41B8-9570-4F159B1591CA}">
   <ds:schemaRefs>
     <ds:schemaRef ds:uri="http://schemas.microsoft.com/office/2006/metadata/properties"/>
     <ds:schemaRef ds:uri="http://schemas.microsoft.com/office/infopath/2007/PartnerControls"/>
   </ds:schemaRefs>
 </ds:datastoreItem>
-</file>
-
-<file path=customXml/itemProps4.xml><?xml version="1.0" encoding="utf-8"?>
-<ds:datastoreItem xmlns:ds="http://schemas.openxmlformats.org/officeDocument/2006/customXml" ds:itemID="{47597AFB-20CA-43B8-AACA-770C54F2076D}">
-  <ds:schemaRefs>
-    <ds:schemaRef ds:uri="http://schemas.openxmlformats.org/officeDocument/2006/bibliography"/>
-  </ds:schemaRefs>
-</ds:datastoreItem>
 </file>
</xml_diff>